<commit_message>
VERSIÓN TERMINAL DE LA APLICACIÓN
</commit_message>
<xml_diff>
--- a/SITIO WEB.docx
+++ b/SITIO WEB.docx
@@ -292,12 +292,7 @@
     <w:p/>
     <w:p>
       <w:pPr>
-        <w:sectPr>
-          <w:pgSz w:w="12240" w:h="15840" w:code="1"/>
-          <w:pgMar w:top="1440" w:right="1440" w:bottom="1440" w:left="1440" w:header="720" w:footer="720" w:gutter="0"/>
-          <w:cols w:space="720"/>
-          <w:docGrid w:linePitch="360"/>
-        </w:sectPr>
+        <w:jc w:val="center"/>
       </w:pPr>
       <w:r>
         <w:rPr>
@@ -322,6 +317,195 @@
       <w:pPr>
         <w:jc w:val="center"/>
       </w:pPr>
+      <w:r>
+        <w:rPr>
+          <w:noProof/>
+          <w:lang w:val="es-ES" w:eastAsia="es-ES"/>
+        </w:rPr>
+        <mc:AlternateContent>
+          <mc:Choice Requires="wps">
+            <w:drawing>
+              <wp:anchor distT="0" distB="0" distL="114300" distR="114300" simplePos="0" relativeHeight="251661312" behindDoc="0" locked="0" layoutInCell="1" allowOverlap="1">
+                <wp:simplePos x="0" y="0"/>
+                <wp:positionH relativeFrom="margin">
+                  <wp:align>right</wp:align>
+                </wp:positionH>
+                <wp:positionV relativeFrom="paragraph">
+                  <wp:posOffset>117948</wp:posOffset>
+                </wp:positionV>
+                <wp:extent cx="5635256" cy="510362"/>
+                <wp:effectExtent l="0" t="0" r="3810" b="4445"/>
+                <wp:wrapNone/>
+                <wp:docPr id="5" name="Cuadro de texto 5"/>
+                <wp:cNvGraphicFramePr/>
+                <a:graphic xmlns:a="http://schemas.openxmlformats.org/drawingml/2006/main">
+                  <a:graphicData uri="http://schemas.microsoft.com/office/word/2010/wordprocessingShape">
+                    <wps:wsp>
+                      <wps:cNvSpPr txBox="1"/>
+                      <wps:spPr>
+                        <a:xfrm>
+                          <a:off x="0" y="0"/>
+                          <a:ext cx="5635256" cy="510362"/>
+                        </a:xfrm>
+                        <a:prstGeom prst="rect">
+                          <a:avLst/>
+                        </a:prstGeom>
+                        <a:solidFill>
+                          <a:schemeClr val="lt1"/>
+                        </a:solidFill>
+                        <a:ln w="6350">
+                          <a:noFill/>
+                        </a:ln>
+                      </wps:spPr>
+                      <wps:txbx>
+                        <w:txbxContent>
+                          <w:p>
+                            <w:pPr>
+                              <w:rPr>
+                                <w:lang w:val="es-ES"/>
+                              </w:rPr>
+                            </w:pPr>
+                            <w:r>
+                              <w:rPr>
+                                <w:b/>
+                                <w:lang w:val="es-ES"/>
+                              </w:rPr>
+                              <w:t>Nombre en clave</w:t>
+                            </w:r>
+                            <w:r>
+                              <w:rPr>
+                                <w:lang w:val="es-ES"/>
+                              </w:rPr>
+                              <w:t xml:space="preserve">: </w:t>
+                            </w:r>
+                            <w:r>
+                              <w:rPr>
+                                <w:lang w:val="es-ES"/>
+                              </w:rPr>
+                              <w:t>UASD 2.0</w:t>
+                            </w:r>
+                            <w:r>
+                              <w:rPr>
+                                <w:lang w:val="es-ES"/>
+                              </w:rPr>
+                              <w:tab/>
+                            </w:r>
+                            <w:r>
+                              <w:rPr>
+                                <w:lang w:val="es-ES"/>
+                              </w:rPr>
+                              <w:tab/>
+                            </w:r>
+                            <w:r>
+                              <w:rPr>
+                                <w:lang w:val="es-ES"/>
+                              </w:rPr>
+                              <w:tab/>
+                            </w:r>
+                            <w:r>
+                              <w:rPr>
+                                <w:b/>
+                                <w:lang w:val="es-ES"/>
+                              </w:rPr>
+                              <w:t>VERSIÓN</w:t>
+                            </w:r>
+                            <w:r>
+                              <w:rPr>
+                                <w:lang w:val="es-ES"/>
+                              </w:rPr>
+                              <w:t>: 2019.1.9</w:t>
+                            </w:r>
+                          </w:p>
+                        </w:txbxContent>
+                      </wps:txbx>
+                      <wps:bodyPr rot="0" spcFirstLastPara="0" vertOverflow="overflow" horzOverflow="overflow" vert="horz" wrap="square" lIns="91440" tIns="45720" rIns="91440" bIns="45720" numCol="1" spcCol="0" rtlCol="0" fromWordArt="0" anchor="t" anchorCtr="0" forceAA="0" compatLnSpc="1">
+                        <a:prstTxWarp prst="textNoShape">
+                          <a:avLst/>
+                        </a:prstTxWarp>
+                        <a:noAutofit/>
+                      </wps:bodyPr>
+                    </wps:wsp>
+                  </a:graphicData>
+                </a:graphic>
+              </wp:anchor>
+            </w:drawing>
+          </mc:Choice>
+          <mc:Fallback>
+            <w:pict>
+              <v:shapetype id="_x0000_t202" coordsize="21600,21600" o:spt="202" path="m,l,21600r21600,l21600,xe">
+                <v:stroke joinstyle="miter"/>
+                <v:path gradientshapeok="t" o:connecttype="rect"/>
+              </v:shapetype>
+              <v:shape id="Cuadro de texto 5" o:spid="_x0000_s1026" type="#_x0000_t202" style="position:absolute;left:0;text-align:left;margin-left:392.5pt;margin-top:9.3pt;width:443.7pt;height:40.2pt;z-index:251661312;visibility:visible;mso-wrap-style:square;mso-wrap-distance-left:9pt;mso-wrap-distance-top:0;mso-wrap-distance-right:9pt;mso-wrap-distance-bottom:0;mso-position-horizontal:right;mso-position-horizontal-relative:margin;mso-position-vertical:absolute;mso-position-vertical-relative:text;v-text-anchor:top" o:gfxdata="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" fillcolor="white [3201]" stroked="f" strokeweight=".5pt">
+                <v:textbox>
+                  <w:txbxContent>
+                    <w:p>
+                      <w:pPr>
+                        <w:rPr>
+                          <w:lang w:val="es-ES"/>
+                        </w:rPr>
+                      </w:pPr>
+                      <w:r>
+                        <w:rPr>
+                          <w:b/>
+                          <w:lang w:val="es-ES"/>
+                        </w:rPr>
+                        <w:t>Nombre en clave</w:t>
+                      </w:r>
+                      <w:r>
+                        <w:rPr>
+                          <w:lang w:val="es-ES"/>
+                        </w:rPr>
+                        <w:t xml:space="preserve">: </w:t>
+                      </w:r>
+                      <w:r>
+                        <w:rPr>
+                          <w:lang w:val="es-ES"/>
+                        </w:rPr>
+                        <w:t>UASD 2.0</w:t>
+                      </w:r>
+                      <w:r>
+                        <w:rPr>
+                          <w:lang w:val="es-ES"/>
+                        </w:rPr>
+                        <w:tab/>
+                      </w:r>
+                      <w:r>
+                        <w:rPr>
+                          <w:lang w:val="es-ES"/>
+                        </w:rPr>
+                        <w:tab/>
+                      </w:r>
+                      <w:r>
+                        <w:rPr>
+                          <w:lang w:val="es-ES"/>
+                        </w:rPr>
+                        <w:tab/>
+                      </w:r>
+                      <w:r>
+                        <w:rPr>
+                          <w:b/>
+                          <w:lang w:val="es-ES"/>
+                        </w:rPr>
+                        <w:t>VERSIÓN</w:t>
+                      </w:r>
+                      <w:r>
+                        <w:rPr>
+                          <w:lang w:val="es-ES"/>
+                        </w:rPr>
+                        <w:t>: 2019.1.9</w:t>
+                      </w:r>
+                    </w:p>
+                  </w:txbxContent>
+                </v:textbox>
+                <w10:wrap anchorx="margin"/>
+              </v:shape>
+            </w:pict>
+          </mc:Fallback>
+        </mc:AlternateContent>
+      </w:r>
+    </w:p>
+    <w:p>
       <w:r>
         <w:rPr>
           <w:noProof/>
@@ -437,7 +621,7 @@
           </mc:Choice>
           <mc:Fallback>
             <w:pict>
-              <v:rect id="Rectángulo 3" o:spid="_x0000_s1026" style="position:absolute;left:0;text-align:left;margin-left:0;margin-top:0;width:440.65pt;height:27.65pt;z-index:251660288;visibility:visible;mso-wrap-style:square;mso-width-percent:0;mso-height-percent:0;mso-wrap-distance-left:9pt;mso-wrap-distance-top:0;mso-wrap-distance-right:9pt;mso-wrap-distance-bottom:0;mso-position-horizontal:left;mso-position-horizontal-relative:margin;mso-position-vertical:absolute;mso-position-vertical-relative:text;mso-width-percent:0;mso-height-percent:0;mso-width-relative:margin;mso-height-relative:margin;v-text-anchor:middle" o:gfxdata="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" fillcolor="#0070c0" stroked="f" strokeweight="1pt">
+              <v:rect id="Rectángulo 3" o:spid="_x0000_s1027" style="position:absolute;left:0;text-align:left;margin-left:0;margin-top:0;width:440.65pt;height:27.65pt;z-index:251660288;visibility:visible;mso-wrap-style:square;mso-width-percent:0;mso-height-percent:0;mso-wrap-distance-left:9pt;mso-wrap-distance-top:0;mso-wrap-distance-right:9pt;mso-wrap-distance-bottom:0;mso-position-horizontal:left;mso-position-horizontal-relative:margin;mso-position-vertical:absolute;mso-position-vertical-relative:text;mso-width-percent:0;mso-height-percent:0;mso-width-relative:margin;mso-height-relative:margin;v-text-anchor:middle" o:gfxdata="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" fillcolor="#0070c0" stroked="f" strokeweight="1pt">
                 <v:shadow on="t" color="black" opacity="19660f" offset="4.49014mm,4.49014mm"/>
                 <v:textbox>
                   <w:txbxContent>
@@ -471,9 +655,1080 @@
         <w:spacing w:after="160" w:line="259" w:lineRule="auto"/>
         <w:ind w:firstLine="0"/>
         <w:contextualSpacing w:val="0"/>
+      </w:pPr>
+    </w:p>
+    <w:sdt>
+      <w:sdtPr>
+        <w:id w:val="1287080864"/>
+        <w:docPartObj>
+          <w:docPartGallery w:val="Table of Contents"/>
+          <w:docPartUnique/>
+        </w:docPartObj>
+      </w:sdtPr>
+      <w:sdtEndPr>
+        <w:rPr>
+          <w:rFonts w:ascii="Times New Roman" w:eastAsiaTheme="minorHAnsi" w:hAnsi="Times New Roman" w:cstheme="minorBidi"/>
+          <w:b/>
+          <w:bCs/>
+          <w:color w:val="auto"/>
+          <w:sz w:val="24"/>
+          <w:szCs w:val="22"/>
+          <w:lang w:val="es-US" w:eastAsia="en-US"/>
+        </w:rPr>
+      </w:sdtEndPr>
+      <w:sdtContent>
+        <w:p>
+          <w:pPr>
+            <w:pStyle w:val="TtuloTDC"/>
+          </w:pPr>
+        </w:p>
+        <w:p>
+          <w:pPr>
+            <w:pStyle w:val="TDC1"/>
+            <w:tabs>
+              <w:tab w:val="right" w:leader="dot" w:pos="9350"/>
+            </w:tabs>
+            <w:rPr>
+              <w:noProof/>
+            </w:rPr>
+          </w:pPr>
+          <w:r>
+            <w:fldChar w:fldCharType="begin"/>
+          </w:r>
+          <w:r>
+            <w:instrText xml:space="preserve"> TOC \o "1-3" \h \z \u </w:instrText>
+          </w:r>
+          <w:r>
+            <w:fldChar w:fldCharType="separate"/>
+          </w:r>
+          <w:hyperlink w:anchor="_Toc26520582" w:history="1">
+            <w:r>
+              <w:rPr>
+                <w:rStyle w:val="Hipervnculo"/>
+                <w:noProof/>
+              </w:rPr>
+              <w:t>1. MARCO TEÓRICO</w:t>
+            </w:r>
+            <w:r>
+              <w:rPr>
+                <w:noProof/>
+                <w:webHidden/>
+              </w:rPr>
+              <w:tab/>
+            </w:r>
+            <w:r>
+              <w:rPr>
+                <w:noProof/>
+                <w:webHidden/>
+              </w:rPr>
+              <w:fldChar w:fldCharType="begin"/>
+            </w:r>
+            <w:r>
+              <w:rPr>
+                <w:noProof/>
+                <w:webHidden/>
+              </w:rPr>
+              <w:instrText xml:space="preserve"> PAGEREF _Toc26520582 \h </w:instrText>
+            </w:r>
+            <w:r>
+              <w:rPr>
+                <w:noProof/>
+                <w:webHidden/>
+              </w:rPr>
+            </w:r>
+            <w:r>
+              <w:rPr>
+                <w:noProof/>
+                <w:webHidden/>
+              </w:rPr>
+              <w:fldChar w:fldCharType="separate"/>
+            </w:r>
+            <w:r>
+              <w:rPr>
+                <w:noProof/>
+                <w:webHidden/>
+              </w:rPr>
+              <w:t>1</w:t>
+            </w:r>
+            <w:r>
+              <w:rPr>
+                <w:noProof/>
+                <w:webHidden/>
+              </w:rPr>
+              <w:fldChar w:fldCharType="end"/>
+            </w:r>
+          </w:hyperlink>
+        </w:p>
+        <w:p>
+          <w:pPr>
+            <w:pStyle w:val="TDC2"/>
+            <w:tabs>
+              <w:tab w:val="right" w:leader="dot" w:pos="9350"/>
+            </w:tabs>
+            <w:rPr>
+              <w:noProof/>
+            </w:rPr>
+          </w:pPr>
+          <w:hyperlink w:anchor="_Toc26520583" w:history="1">
+            <w:r>
+              <w:rPr>
+                <w:rStyle w:val="Hipervnculo"/>
+                <w:noProof/>
+              </w:rPr>
+              <w:t>1.1. ANTECEDENTES</w:t>
+            </w:r>
+            <w:r>
+              <w:rPr>
+                <w:noProof/>
+                <w:webHidden/>
+              </w:rPr>
+              <w:tab/>
+            </w:r>
+            <w:r>
+              <w:rPr>
+                <w:noProof/>
+                <w:webHidden/>
+              </w:rPr>
+              <w:fldChar w:fldCharType="begin"/>
+            </w:r>
+            <w:r>
+              <w:rPr>
+                <w:noProof/>
+                <w:webHidden/>
+              </w:rPr>
+              <w:instrText xml:space="preserve"> PAGEREF _Toc26520583 \h </w:instrText>
+            </w:r>
+            <w:r>
+              <w:rPr>
+                <w:noProof/>
+                <w:webHidden/>
+              </w:rPr>
+            </w:r>
+            <w:r>
+              <w:rPr>
+                <w:noProof/>
+                <w:webHidden/>
+              </w:rPr>
+              <w:fldChar w:fldCharType="separate"/>
+            </w:r>
+            <w:r>
+              <w:rPr>
+                <w:noProof/>
+                <w:webHidden/>
+              </w:rPr>
+              <w:t>1</w:t>
+            </w:r>
+            <w:r>
+              <w:rPr>
+                <w:noProof/>
+                <w:webHidden/>
+              </w:rPr>
+              <w:fldChar w:fldCharType="end"/>
+            </w:r>
+          </w:hyperlink>
+        </w:p>
+        <w:p>
+          <w:pPr>
+            <w:pStyle w:val="TDC1"/>
+            <w:tabs>
+              <w:tab w:val="right" w:leader="dot" w:pos="9350"/>
+            </w:tabs>
+            <w:rPr>
+              <w:noProof/>
+            </w:rPr>
+          </w:pPr>
+          <w:hyperlink w:anchor="_Toc26520584" w:history="1">
+            <w:r>
+              <w:rPr>
+                <w:rStyle w:val="Hipervnculo"/>
+                <w:noProof/>
+              </w:rPr>
+              <w:t>1.2. DEFINICIÒN DE TERMINOS BASICOS.</w:t>
+            </w:r>
+            <w:r>
+              <w:rPr>
+                <w:noProof/>
+                <w:webHidden/>
+              </w:rPr>
+              <w:tab/>
+            </w:r>
+            <w:r>
+              <w:rPr>
+                <w:noProof/>
+                <w:webHidden/>
+              </w:rPr>
+              <w:fldChar w:fldCharType="begin"/>
+            </w:r>
+            <w:r>
+              <w:rPr>
+                <w:noProof/>
+                <w:webHidden/>
+              </w:rPr>
+              <w:instrText xml:space="preserve"> PAGEREF _Toc26520584 \h </w:instrText>
+            </w:r>
+            <w:r>
+              <w:rPr>
+                <w:noProof/>
+                <w:webHidden/>
+              </w:rPr>
+            </w:r>
+            <w:r>
+              <w:rPr>
+                <w:noProof/>
+                <w:webHidden/>
+              </w:rPr>
+              <w:fldChar w:fldCharType="separate"/>
+            </w:r>
+            <w:r>
+              <w:rPr>
+                <w:noProof/>
+                <w:webHidden/>
+              </w:rPr>
+              <w:t>4</w:t>
+            </w:r>
+            <w:r>
+              <w:rPr>
+                <w:noProof/>
+                <w:webHidden/>
+              </w:rPr>
+              <w:fldChar w:fldCharType="end"/>
+            </w:r>
+          </w:hyperlink>
+        </w:p>
+        <w:p>
+          <w:pPr>
+            <w:pStyle w:val="TDC1"/>
+            <w:tabs>
+              <w:tab w:val="right" w:leader="dot" w:pos="9350"/>
+            </w:tabs>
+            <w:rPr>
+              <w:noProof/>
+            </w:rPr>
+          </w:pPr>
+          <w:hyperlink w:anchor="_Toc26520585" w:history="1">
+            <w:r>
+              <w:rPr>
+                <w:rStyle w:val="Hipervnculo"/>
+                <w:noProof/>
+              </w:rPr>
+              <w:t>1.2. Planteamiento del problema</w:t>
+            </w:r>
+            <w:r>
+              <w:rPr>
+                <w:noProof/>
+                <w:webHidden/>
+              </w:rPr>
+              <w:tab/>
+            </w:r>
+            <w:r>
+              <w:rPr>
+                <w:noProof/>
+                <w:webHidden/>
+              </w:rPr>
+              <w:fldChar w:fldCharType="begin"/>
+            </w:r>
+            <w:r>
+              <w:rPr>
+                <w:noProof/>
+                <w:webHidden/>
+              </w:rPr>
+              <w:instrText xml:space="preserve"> PAGEREF _Toc26520585 \h </w:instrText>
+            </w:r>
+            <w:r>
+              <w:rPr>
+                <w:noProof/>
+                <w:webHidden/>
+              </w:rPr>
+            </w:r>
+            <w:r>
+              <w:rPr>
+                <w:noProof/>
+                <w:webHidden/>
+              </w:rPr>
+              <w:fldChar w:fldCharType="separate"/>
+            </w:r>
+            <w:r>
+              <w:rPr>
+                <w:noProof/>
+                <w:webHidden/>
+              </w:rPr>
+              <w:t>5</w:t>
+            </w:r>
+            <w:r>
+              <w:rPr>
+                <w:noProof/>
+                <w:webHidden/>
+              </w:rPr>
+              <w:fldChar w:fldCharType="end"/>
+            </w:r>
+          </w:hyperlink>
+        </w:p>
+        <w:p>
+          <w:pPr>
+            <w:pStyle w:val="TDC1"/>
+            <w:tabs>
+              <w:tab w:val="right" w:leader="dot" w:pos="9350"/>
+            </w:tabs>
+            <w:rPr>
+              <w:noProof/>
+            </w:rPr>
+          </w:pPr>
+          <w:hyperlink w:anchor="_Toc26520586" w:history="1">
+            <w:r>
+              <w:rPr>
+                <w:rStyle w:val="Hipervnculo"/>
+                <w:noProof/>
+              </w:rPr>
+              <w:t>2. Justificación</w:t>
+            </w:r>
+            <w:r>
+              <w:rPr>
+                <w:noProof/>
+                <w:webHidden/>
+              </w:rPr>
+              <w:tab/>
+            </w:r>
+            <w:r>
+              <w:rPr>
+                <w:noProof/>
+                <w:webHidden/>
+              </w:rPr>
+              <w:fldChar w:fldCharType="begin"/>
+            </w:r>
+            <w:r>
+              <w:rPr>
+                <w:noProof/>
+                <w:webHidden/>
+              </w:rPr>
+              <w:instrText xml:space="preserve"> PAGEREF _Toc26520586 \h </w:instrText>
+            </w:r>
+            <w:r>
+              <w:rPr>
+                <w:noProof/>
+                <w:webHidden/>
+              </w:rPr>
+            </w:r>
+            <w:r>
+              <w:rPr>
+                <w:noProof/>
+                <w:webHidden/>
+              </w:rPr>
+              <w:fldChar w:fldCharType="separate"/>
+            </w:r>
+            <w:r>
+              <w:rPr>
+                <w:noProof/>
+                <w:webHidden/>
+              </w:rPr>
+              <w:t>7</w:t>
+            </w:r>
+            <w:r>
+              <w:rPr>
+                <w:noProof/>
+                <w:webHidden/>
+              </w:rPr>
+              <w:fldChar w:fldCharType="end"/>
+            </w:r>
+          </w:hyperlink>
+        </w:p>
+        <w:p>
+          <w:pPr>
+            <w:pStyle w:val="TDC1"/>
+            <w:tabs>
+              <w:tab w:val="right" w:leader="dot" w:pos="9350"/>
+            </w:tabs>
+            <w:rPr>
+              <w:noProof/>
+            </w:rPr>
+          </w:pPr>
+          <w:hyperlink w:anchor="_Toc26520587" w:history="1">
+            <w:r>
+              <w:rPr>
+                <w:rStyle w:val="Hipervnculo"/>
+                <w:noProof/>
+              </w:rPr>
+              <w:t>3. Objetivos</w:t>
+            </w:r>
+            <w:r>
+              <w:rPr>
+                <w:noProof/>
+                <w:webHidden/>
+              </w:rPr>
+              <w:tab/>
+            </w:r>
+            <w:r>
+              <w:rPr>
+                <w:noProof/>
+                <w:webHidden/>
+              </w:rPr>
+              <w:fldChar w:fldCharType="begin"/>
+            </w:r>
+            <w:r>
+              <w:rPr>
+                <w:noProof/>
+                <w:webHidden/>
+              </w:rPr>
+              <w:instrText xml:space="preserve"> PAGEREF _Toc26520587 \h </w:instrText>
+            </w:r>
+            <w:r>
+              <w:rPr>
+                <w:noProof/>
+                <w:webHidden/>
+              </w:rPr>
+            </w:r>
+            <w:r>
+              <w:rPr>
+                <w:noProof/>
+                <w:webHidden/>
+              </w:rPr>
+              <w:fldChar w:fldCharType="separate"/>
+            </w:r>
+            <w:r>
+              <w:rPr>
+                <w:noProof/>
+                <w:webHidden/>
+              </w:rPr>
+              <w:t>9</w:t>
+            </w:r>
+            <w:r>
+              <w:rPr>
+                <w:noProof/>
+                <w:webHidden/>
+              </w:rPr>
+              <w:fldChar w:fldCharType="end"/>
+            </w:r>
+          </w:hyperlink>
+        </w:p>
+        <w:p>
+          <w:pPr>
+            <w:pStyle w:val="TDC2"/>
+            <w:tabs>
+              <w:tab w:val="right" w:leader="dot" w:pos="9350"/>
+            </w:tabs>
+            <w:rPr>
+              <w:noProof/>
+            </w:rPr>
+          </w:pPr>
+          <w:hyperlink w:anchor="_Toc26520588" w:history="1">
+            <w:r>
+              <w:rPr>
+                <w:rStyle w:val="Hipervnculo"/>
+                <w:noProof/>
+              </w:rPr>
+              <w:t>3.1. Objetivo General:</w:t>
+            </w:r>
+            <w:r>
+              <w:rPr>
+                <w:noProof/>
+                <w:webHidden/>
+              </w:rPr>
+              <w:tab/>
+            </w:r>
+            <w:r>
+              <w:rPr>
+                <w:noProof/>
+                <w:webHidden/>
+              </w:rPr>
+              <w:fldChar w:fldCharType="begin"/>
+            </w:r>
+            <w:r>
+              <w:rPr>
+                <w:noProof/>
+                <w:webHidden/>
+              </w:rPr>
+              <w:instrText xml:space="preserve"> PAGEREF _Toc26520588 \h </w:instrText>
+            </w:r>
+            <w:r>
+              <w:rPr>
+                <w:noProof/>
+                <w:webHidden/>
+              </w:rPr>
+            </w:r>
+            <w:r>
+              <w:rPr>
+                <w:noProof/>
+                <w:webHidden/>
+              </w:rPr>
+              <w:fldChar w:fldCharType="separate"/>
+            </w:r>
+            <w:r>
+              <w:rPr>
+                <w:noProof/>
+                <w:webHidden/>
+              </w:rPr>
+              <w:t>9</w:t>
+            </w:r>
+            <w:r>
+              <w:rPr>
+                <w:noProof/>
+                <w:webHidden/>
+              </w:rPr>
+              <w:fldChar w:fldCharType="end"/>
+            </w:r>
+          </w:hyperlink>
+        </w:p>
+        <w:p>
+          <w:pPr>
+            <w:pStyle w:val="TDC2"/>
+            <w:tabs>
+              <w:tab w:val="right" w:leader="dot" w:pos="9350"/>
+            </w:tabs>
+            <w:rPr>
+              <w:noProof/>
+            </w:rPr>
+          </w:pPr>
+          <w:hyperlink w:anchor="_Toc26520589" w:history="1">
+            <w:r>
+              <w:rPr>
+                <w:rStyle w:val="Hipervnculo"/>
+                <w:noProof/>
+              </w:rPr>
+              <w:t>3.2. Objetivos Específicos</w:t>
+            </w:r>
+            <w:r>
+              <w:rPr>
+                <w:noProof/>
+                <w:webHidden/>
+              </w:rPr>
+              <w:tab/>
+            </w:r>
+            <w:r>
+              <w:rPr>
+                <w:noProof/>
+                <w:webHidden/>
+              </w:rPr>
+              <w:fldChar w:fldCharType="begin"/>
+            </w:r>
+            <w:r>
+              <w:rPr>
+                <w:noProof/>
+                <w:webHidden/>
+              </w:rPr>
+              <w:instrText xml:space="preserve"> PAGEREF _Toc26520589 \h </w:instrText>
+            </w:r>
+            <w:r>
+              <w:rPr>
+                <w:noProof/>
+                <w:webHidden/>
+              </w:rPr>
+            </w:r>
+            <w:r>
+              <w:rPr>
+                <w:noProof/>
+                <w:webHidden/>
+              </w:rPr>
+              <w:fldChar w:fldCharType="separate"/>
+            </w:r>
+            <w:r>
+              <w:rPr>
+                <w:noProof/>
+                <w:webHidden/>
+              </w:rPr>
+              <w:t>9</w:t>
+            </w:r>
+            <w:r>
+              <w:rPr>
+                <w:noProof/>
+                <w:webHidden/>
+              </w:rPr>
+              <w:fldChar w:fldCharType="end"/>
+            </w:r>
+          </w:hyperlink>
+        </w:p>
+        <w:p>
+          <w:pPr>
+            <w:pStyle w:val="TDC1"/>
+            <w:tabs>
+              <w:tab w:val="right" w:leader="dot" w:pos="9350"/>
+            </w:tabs>
+            <w:rPr>
+              <w:noProof/>
+            </w:rPr>
+          </w:pPr>
+          <w:hyperlink w:anchor="_Toc26520590" w:history="1">
+            <w:r>
+              <w:rPr>
+                <w:rStyle w:val="Hipervnculo"/>
+                <w:noProof/>
+              </w:rPr>
+              <w:t>4. PLATAFORMA.</w:t>
+            </w:r>
+            <w:r>
+              <w:rPr>
+                <w:noProof/>
+                <w:webHidden/>
+              </w:rPr>
+              <w:tab/>
+            </w:r>
+            <w:r>
+              <w:rPr>
+                <w:noProof/>
+                <w:webHidden/>
+              </w:rPr>
+              <w:fldChar w:fldCharType="begin"/>
+            </w:r>
+            <w:r>
+              <w:rPr>
+                <w:noProof/>
+                <w:webHidden/>
+              </w:rPr>
+              <w:instrText xml:space="preserve"> PAGEREF _Toc26520590 \h </w:instrText>
+            </w:r>
+            <w:r>
+              <w:rPr>
+                <w:noProof/>
+                <w:webHidden/>
+              </w:rPr>
+            </w:r>
+            <w:r>
+              <w:rPr>
+                <w:noProof/>
+                <w:webHidden/>
+              </w:rPr>
+              <w:fldChar w:fldCharType="separate"/>
+            </w:r>
+            <w:r>
+              <w:rPr>
+                <w:noProof/>
+                <w:webHidden/>
+              </w:rPr>
+              <w:t>10</w:t>
+            </w:r>
+            <w:r>
+              <w:rPr>
+                <w:noProof/>
+                <w:webHidden/>
+              </w:rPr>
+              <w:fldChar w:fldCharType="end"/>
+            </w:r>
+          </w:hyperlink>
+        </w:p>
+        <w:p>
+          <w:pPr>
+            <w:pStyle w:val="TDC1"/>
+            <w:tabs>
+              <w:tab w:val="right" w:leader="dot" w:pos="9350"/>
+            </w:tabs>
+            <w:rPr>
+              <w:noProof/>
+            </w:rPr>
+          </w:pPr>
+          <w:hyperlink w:anchor="_Toc26520591" w:history="1">
+            <w:r>
+              <w:rPr>
+                <w:rStyle w:val="Hipervnculo"/>
+                <w:noProof/>
+              </w:rPr>
+              <w:t>5. AMBIENTE.</w:t>
+            </w:r>
+            <w:r>
+              <w:rPr>
+                <w:noProof/>
+                <w:webHidden/>
+              </w:rPr>
+              <w:tab/>
+            </w:r>
+            <w:r>
+              <w:rPr>
+                <w:noProof/>
+                <w:webHidden/>
+              </w:rPr>
+              <w:fldChar w:fldCharType="begin"/>
+            </w:r>
+            <w:r>
+              <w:rPr>
+                <w:noProof/>
+                <w:webHidden/>
+              </w:rPr>
+              <w:instrText xml:space="preserve"> PAGEREF _Toc26520591 \h </w:instrText>
+            </w:r>
+            <w:r>
+              <w:rPr>
+                <w:noProof/>
+                <w:webHidden/>
+              </w:rPr>
+            </w:r>
+            <w:r>
+              <w:rPr>
+                <w:noProof/>
+                <w:webHidden/>
+              </w:rPr>
+              <w:fldChar w:fldCharType="separate"/>
+            </w:r>
+            <w:r>
+              <w:rPr>
+                <w:noProof/>
+                <w:webHidden/>
+              </w:rPr>
+              <w:t>10</w:t>
+            </w:r>
+            <w:r>
+              <w:rPr>
+                <w:noProof/>
+                <w:webHidden/>
+              </w:rPr>
+              <w:fldChar w:fldCharType="end"/>
+            </w:r>
+          </w:hyperlink>
+        </w:p>
+        <w:p>
+          <w:pPr>
+            <w:pStyle w:val="TDC1"/>
+            <w:tabs>
+              <w:tab w:val="right" w:leader="dot" w:pos="9350"/>
+            </w:tabs>
+            <w:rPr>
+              <w:noProof/>
+            </w:rPr>
+          </w:pPr>
+          <w:hyperlink w:anchor="_Toc26520592" w:history="1">
+            <w:r>
+              <w:rPr>
+                <w:rStyle w:val="Hipervnculo"/>
+                <w:noProof/>
+              </w:rPr>
+              <w:t>6. ARQUITECTURA.</w:t>
+            </w:r>
+            <w:r>
+              <w:rPr>
+                <w:noProof/>
+                <w:webHidden/>
+              </w:rPr>
+              <w:tab/>
+            </w:r>
+            <w:r>
+              <w:rPr>
+                <w:noProof/>
+                <w:webHidden/>
+              </w:rPr>
+              <w:fldChar w:fldCharType="begin"/>
+            </w:r>
+            <w:r>
+              <w:rPr>
+                <w:noProof/>
+                <w:webHidden/>
+              </w:rPr>
+              <w:instrText xml:space="preserve"> PAGEREF _Toc26520592 \h </w:instrText>
+            </w:r>
+            <w:r>
+              <w:rPr>
+                <w:noProof/>
+                <w:webHidden/>
+              </w:rPr>
+            </w:r>
+            <w:r>
+              <w:rPr>
+                <w:noProof/>
+                <w:webHidden/>
+              </w:rPr>
+              <w:fldChar w:fldCharType="separate"/>
+            </w:r>
+            <w:r>
+              <w:rPr>
+                <w:noProof/>
+                <w:webHidden/>
+              </w:rPr>
+              <w:t>11</w:t>
+            </w:r>
+            <w:r>
+              <w:rPr>
+                <w:noProof/>
+                <w:webHidden/>
+              </w:rPr>
+              <w:fldChar w:fldCharType="end"/>
+            </w:r>
+          </w:hyperlink>
+        </w:p>
+        <w:p>
+          <w:pPr>
+            <w:pStyle w:val="TDC1"/>
+            <w:tabs>
+              <w:tab w:val="right" w:leader="dot" w:pos="9350"/>
+            </w:tabs>
+            <w:rPr>
+              <w:noProof/>
+            </w:rPr>
+          </w:pPr>
+          <w:hyperlink w:anchor="_Toc26520593" w:history="1">
+            <w:r>
+              <w:rPr>
+                <w:rStyle w:val="Hipervnculo"/>
+                <w:noProof/>
+              </w:rPr>
+              <w:t>7. MODELO Y METODOLOGÍA DE DESARROLLO</w:t>
+            </w:r>
+            <w:r>
+              <w:rPr>
+                <w:noProof/>
+                <w:webHidden/>
+              </w:rPr>
+              <w:tab/>
+            </w:r>
+            <w:r>
+              <w:rPr>
+                <w:noProof/>
+                <w:webHidden/>
+              </w:rPr>
+              <w:fldChar w:fldCharType="begin"/>
+            </w:r>
+            <w:r>
+              <w:rPr>
+                <w:noProof/>
+                <w:webHidden/>
+              </w:rPr>
+              <w:instrText xml:space="preserve"> PAGEREF _Toc26520593 \h </w:instrText>
+            </w:r>
+            <w:r>
+              <w:rPr>
+                <w:noProof/>
+                <w:webHidden/>
+              </w:rPr>
+            </w:r>
+            <w:r>
+              <w:rPr>
+                <w:noProof/>
+                <w:webHidden/>
+              </w:rPr>
+              <w:fldChar w:fldCharType="separate"/>
+            </w:r>
+            <w:r>
+              <w:rPr>
+                <w:noProof/>
+                <w:webHidden/>
+              </w:rPr>
+              <w:t>11</w:t>
+            </w:r>
+            <w:r>
+              <w:rPr>
+                <w:noProof/>
+                <w:webHidden/>
+              </w:rPr>
+              <w:fldChar w:fldCharType="end"/>
+            </w:r>
+          </w:hyperlink>
+        </w:p>
+        <w:p>
+          <w:pPr>
+            <w:pStyle w:val="TDC1"/>
+            <w:tabs>
+              <w:tab w:val="right" w:leader="dot" w:pos="9350"/>
+            </w:tabs>
+            <w:rPr>
+              <w:noProof/>
+            </w:rPr>
+          </w:pPr>
+          <w:hyperlink w:anchor="_Toc26520594" w:history="1">
+            <w:r>
+              <w:rPr>
+                <w:rStyle w:val="Hipervnculo"/>
+                <w:noProof/>
+              </w:rPr>
+              <w:t>8. PATRÓN DE DISEÑO DE DESARROLLO.</w:t>
+            </w:r>
+            <w:r>
+              <w:rPr>
+                <w:noProof/>
+                <w:webHidden/>
+              </w:rPr>
+              <w:tab/>
+            </w:r>
+            <w:r>
+              <w:rPr>
+                <w:noProof/>
+                <w:webHidden/>
+              </w:rPr>
+              <w:fldChar w:fldCharType="begin"/>
+            </w:r>
+            <w:r>
+              <w:rPr>
+                <w:noProof/>
+                <w:webHidden/>
+              </w:rPr>
+              <w:instrText xml:space="preserve"> PAGEREF _Toc26520594 \h </w:instrText>
+            </w:r>
+            <w:r>
+              <w:rPr>
+                <w:noProof/>
+                <w:webHidden/>
+              </w:rPr>
+            </w:r>
+            <w:r>
+              <w:rPr>
+                <w:noProof/>
+                <w:webHidden/>
+              </w:rPr>
+              <w:fldChar w:fldCharType="separate"/>
+            </w:r>
+            <w:r>
+              <w:rPr>
+                <w:noProof/>
+                <w:webHidden/>
+              </w:rPr>
+              <w:t>11</w:t>
+            </w:r>
+            <w:r>
+              <w:rPr>
+                <w:noProof/>
+                <w:webHidden/>
+              </w:rPr>
+              <w:fldChar w:fldCharType="end"/>
+            </w:r>
+          </w:hyperlink>
+        </w:p>
+        <w:p>
+          <w:pPr>
+            <w:pStyle w:val="TDC1"/>
+            <w:tabs>
+              <w:tab w:val="right" w:leader="dot" w:pos="9350"/>
+            </w:tabs>
+            <w:rPr>
+              <w:noProof/>
+            </w:rPr>
+          </w:pPr>
+          <w:hyperlink w:anchor="_Toc26520595" w:history="1">
+            <w:r>
+              <w:rPr>
+                <w:rStyle w:val="Hipervnculo"/>
+                <w:noProof/>
+              </w:rPr>
+              <w:t>9. PROTOTIPO O MOCKUP.</w:t>
+            </w:r>
+            <w:r>
+              <w:rPr>
+                <w:noProof/>
+                <w:webHidden/>
+              </w:rPr>
+              <w:tab/>
+            </w:r>
+            <w:r>
+              <w:rPr>
+                <w:noProof/>
+                <w:webHidden/>
+              </w:rPr>
+              <w:fldChar w:fldCharType="begin"/>
+            </w:r>
+            <w:r>
+              <w:rPr>
+                <w:noProof/>
+                <w:webHidden/>
+              </w:rPr>
+              <w:instrText xml:space="preserve"> PAGEREF _Toc26520595 \h </w:instrText>
+            </w:r>
+            <w:r>
+              <w:rPr>
+                <w:noProof/>
+                <w:webHidden/>
+              </w:rPr>
+            </w:r>
+            <w:r>
+              <w:rPr>
+                <w:noProof/>
+                <w:webHidden/>
+              </w:rPr>
+              <w:fldChar w:fldCharType="separate"/>
+            </w:r>
+            <w:r>
+              <w:rPr>
+                <w:noProof/>
+                <w:webHidden/>
+              </w:rPr>
+              <w:t>12</w:t>
+            </w:r>
+            <w:r>
+              <w:rPr>
+                <w:noProof/>
+                <w:webHidden/>
+              </w:rPr>
+              <w:fldChar w:fldCharType="end"/>
+            </w:r>
+          </w:hyperlink>
+        </w:p>
+        <w:p>
+          <w:pPr>
+            <w:pStyle w:val="TDC1"/>
+            <w:tabs>
+              <w:tab w:val="right" w:leader="dot" w:pos="9350"/>
+            </w:tabs>
+            <w:rPr>
+              <w:noProof/>
+            </w:rPr>
+          </w:pPr>
+          <w:hyperlink w:anchor="_Toc26520596" w:history="1">
+            <w:r>
+              <w:rPr>
+                <w:rStyle w:val="Hipervnculo"/>
+                <w:noProof/>
+              </w:rPr>
+              <w:t>10. REPOSITORIO REMOTO CON GIT.</w:t>
+            </w:r>
+            <w:r>
+              <w:rPr>
+                <w:noProof/>
+                <w:webHidden/>
+              </w:rPr>
+              <w:tab/>
+            </w:r>
+            <w:r>
+              <w:rPr>
+                <w:noProof/>
+                <w:webHidden/>
+              </w:rPr>
+              <w:fldChar w:fldCharType="begin"/>
+            </w:r>
+            <w:r>
+              <w:rPr>
+                <w:noProof/>
+                <w:webHidden/>
+              </w:rPr>
+              <w:instrText xml:space="preserve"> PAGEREF _Toc26520596 \h </w:instrText>
+            </w:r>
+            <w:r>
+              <w:rPr>
+                <w:noProof/>
+                <w:webHidden/>
+              </w:rPr>
+            </w:r>
+            <w:r>
+              <w:rPr>
+                <w:noProof/>
+                <w:webHidden/>
+              </w:rPr>
+              <w:fldChar w:fldCharType="separate"/>
+            </w:r>
+            <w:r>
+              <w:rPr>
+                <w:noProof/>
+                <w:webHidden/>
+              </w:rPr>
+              <w:t>13</w:t>
+            </w:r>
+            <w:r>
+              <w:rPr>
+                <w:noProof/>
+                <w:webHidden/>
+              </w:rPr>
+              <w:fldChar w:fldCharType="end"/>
+            </w:r>
+          </w:hyperlink>
+        </w:p>
+        <w:p>
+          <w:r>
+            <w:rPr>
+              <w:b/>
+              <w:bCs/>
+            </w:rPr>
+            <w:fldChar w:fldCharType="end"/>
+          </w:r>
+        </w:p>
+      </w:sdtContent>
+    </w:sdt>
+    <w:p>
+      <w:pPr>
+        <w:spacing w:after="160" w:line="259" w:lineRule="auto"/>
+        <w:ind w:firstLine="0"/>
+        <w:contextualSpacing w:val="0"/>
         <w:sectPr>
           <w:headerReference w:type="default" r:id="rId10"/>
-          <w:footerReference w:type="default" r:id="rId11"/>
           <w:pgSz w:w="12240" w:h="15840" w:code="1"/>
           <w:pgMar w:top="1440" w:right="1440" w:bottom="1440" w:left="1440" w:header="720" w:footer="720" w:gutter="0"/>
           <w:cols w:space="720"/>
@@ -485,6 +1740,7 @@
       <w:pPr>
         <w:pStyle w:val="Ttulo1"/>
       </w:pPr>
+      <w:bookmarkStart w:id="0" w:name="_Toc26520582"/>
       <w:r>
         <w:lastRenderedPageBreak/>
         <w:t xml:space="preserve">1. </w:t>
@@ -492,14 +1748,17 @@
       <w:r>
         <w:t>MARCO TEÓRICO</w:t>
       </w:r>
+      <w:bookmarkEnd w:id="0"/>
     </w:p>
     <w:p>
       <w:pPr>
         <w:pStyle w:val="Ttulo2"/>
       </w:pPr>
+      <w:bookmarkStart w:id="1" w:name="_Toc26520583"/>
       <w:r>
         <w:t>1.1. ANTECEDENTES</w:t>
       </w:r>
+      <w:bookmarkEnd w:id="1"/>
     </w:p>
     <w:p>
       <w:r>
@@ -612,15 +1871,388 @@
       </w:r>
     </w:p>
     <w:p>
+      <w:pPr>
+        <w:pStyle w:val="Ttulo1"/>
+      </w:pPr>
+      <w:bookmarkStart w:id="2" w:name="_Toc26520584"/>
       <w:r>
         <w:lastRenderedPageBreak/>
-        <w:t>Es una Universidad pública, y la mayor parte de la población, según estadísticas al menos un 42% son personas de nivel medio en cuanto a economía, un 15% de nivel alto y un 43% son de nivel bajo, entendiendo que el esfuerzo que deben realizar para poder terminar sus estudios es considerado por mucho</w:t>
-      </w:r>
-      <w:r>
-        <w:t>s</w:t>
-      </w:r>
-      <w:r>
-        <w:t xml:space="preserve"> demasiado.</w:t>
+        <w:t>1.2. DEFINICIÒN DE TERMINOS BASICOS.</w:t>
+      </w:r>
+      <w:bookmarkEnd w:id="2"/>
+    </w:p>
+    <w:p/>
+    <w:p>
+      <w:pPr>
+        <w:rPr>
+          <w:b/>
+        </w:rPr>
+      </w:pPr>
+      <w:r>
+        <w:rPr>
+          <w:b/>
+        </w:rPr>
+        <w:t>SITIO WEB:</w:t>
+      </w:r>
+    </w:p>
+    <w:p>
+      <w:r>
+        <w:t>Conjunto de archivos electrónicos y páginas web referentes a un tema en particular, incluyendo una página inicial de bienvenida generalmente denominada home page, a los cuales se puede acceder a través de un nombre de dominio y dirección en Internet específicos.</w:t>
+      </w:r>
+    </w:p>
+    <w:p>
+      <w:pPr>
+        <w:rPr>
+          <w:b/>
+        </w:rPr>
+      </w:pPr>
+      <w:r>
+        <w:rPr>
+          <w:b/>
+        </w:rPr>
+        <w:t>PAGINA WEB:</w:t>
+      </w:r>
+    </w:p>
+    <w:p>
+      <w:r>
+        <w:t>Es un documento o información electrónica capaz de contener texto, sonido, vídeo, programas, enlaces, imágenes y muchas otras cosas, adaptada para la llamada World Wide Web (WWW) y que puede ser accedida mediante un navegador web.</w:t>
+      </w:r>
+    </w:p>
+    <w:p>
+      <w:pPr>
+        <w:rPr>
+          <w:b/>
+        </w:rPr>
+      </w:pPr>
+      <w:r>
+        <w:rPr>
+          <w:b/>
+        </w:rPr>
+        <w:t>PORTAL WEB:</w:t>
+      </w:r>
+    </w:p>
+    <w:p>
+      <w:r>
+        <w:t xml:space="preserve">Es </w:t>
+      </w:r>
+      <w:r>
+        <w:t>un sitio web que ofrece al usuario, de forma fácil e integrada, el acceso a una serie de recursos y de servicios relacionados con un mismo tema.</w:t>
+      </w:r>
+    </w:p>
+    <w:p>
+      <w:r>
+        <w:rPr>
+          <w:b/>
+        </w:rPr>
+        <w:t>D</w:t>
+      </w:r>
+      <w:r>
+        <w:rPr>
+          <w:b/>
+        </w:rPr>
+        <w:t>OMINIO</w:t>
+      </w:r>
+      <w:r>
+        <w:rPr>
+          <w:b/>
+        </w:rPr>
+        <w:t xml:space="preserve"> WEB</w:t>
+      </w:r>
+      <w:r>
+        <w:t>:</w:t>
+      </w:r>
+    </w:p>
+    <w:p>
+      <w:r>
+        <w:t>Es un nombre único que identifica a un sitio web9 en Internet9.</w:t>
+      </w:r>
+    </w:p>
+    <w:p>
+      <w:pPr>
+        <w:rPr>
+          <w:b/>
+        </w:rPr>
+      </w:pPr>
+      <w:r>
+        <w:rPr>
+          <w:b/>
+        </w:rPr>
+        <w:t>INTERFAZ DE USUARIO</w:t>
+      </w:r>
+      <w:r>
+        <w:rPr>
+          <w:b/>
+        </w:rPr>
+        <w:t xml:space="preserve">  O WEB</w:t>
+      </w:r>
+      <w:r>
+        <w:rPr>
+          <w:b/>
+        </w:rPr>
+        <w:t>:</w:t>
+      </w:r>
+    </w:p>
+    <w:p>
+      <w:r>
+        <w:t>Estructura formada por una serie de elementos gráficos que permiten a los usuarios acceder a los contenidos de un sitio web. ... Para un correcto diseño web debemos cuidar mucho la interfaz web.</w:t>
+      </w:r>
+    </w:p>
+    <w:p>
+      <w:pPr>
+        <w:rPr>
+          <w:b/>
+        </w:rPr>
+      </w:pPr>
+      <w:r>
+        <w:rPr>
+          <w:b/>
+        </w:rPr>
+        <w:t>CONTENIDO WEB:</w:t>
+      </w:r>
+    </w:p>
+    <w:p>
+      <w:r>
+        <w:t>Es un sistema de software que proporciona autorías de sitio web, colaboración y herramientas de administración diseñadas para permitir, a los usuarios con poco conocimiento de lenguajes de programación web</w:t>
+      </w:r>
+    </w:p>
+    <w:p>
+      <w:pPr>
+        <w:rPr>
+          <w:b/>
+        </w:rPr>
+      </w:pPr>
+      <w:r>
+        <w:rPr>
+          <w:b/>
+        </w:rPr>
+        <w:lastRenderedPageBreak/>
+        <w:t>PAGINA WEB DINAMICA:</w:t>
+      </w:r>
+    </w:p>
+    <w:p>
+      <w:r>
+        <w:t>Son aquellos que permiten crear aplicaciones dentro de la propia web, otorgando una mayor interactividad con el navegante. Aplicaciones dinámicas como encuestas y votaciones, noticiarios, foros de soporte,</w:t>
+      </w:r>
+    </w:p>
+    <w:p>
+      <w:pPr>
+        <w:rPr>
+          <w:b/>
+        </w:rPr>
+      </w:pPr>
+      <w:r>
+        <w:rPr>
+          <w:b/>
+        </w:rPr>
+        <w:t>PAGINA WEB ESTATICA:</w:t>
+      </w:r>
+    </w:p>
+    <w:p>
+      <w:r>
+        <w:t>Son básicamente informativas y están enfocadas principalmente a mostrar una información permanente, donde el navegante se limita a obtener dicha información sin poder interactuar con la página visitada.</w:t>
+      </w:r>
+    </w:p>
+    <w:p>
+      <w:pPr>
+        <w:rPr>
+          <w:b/>
+        </w:rPr>
+      </w:pPr>
+      <w:r>
+        <w:rPr>
+          <w:b/>
+        </w:rPr>
+        <w:t>RESPONSIVE:</w:t>
+      </w:r>
+    </w:p>
+    <w:p>
+      <w:r>
+        <w:t xml:space="preserve">Es </w:t>
+      </w:r>
+      <w:r>
+        <w:t>una técnica de diseño web que busca la correcta visualización de una misma página en distintos dispositivos. Desde ordenadores de escritorio a tablets y móviles.</w:t>
+      </w:r>
+    </w:p>
+    <w:p/>
+    <w:p>
+      <w:pPr>
+        <w:ind w:firstLine="0"/>
+      </w:pPr>
+      <w:r>
+        <w:br w:type="page"/>
+      </w:r>
+    </w:p>
+    <w:p>
+      <w:pPr>
+        <w:pStyle w:val="Ttulo1"/>
+      </w:pPr>
+      <w:bookmarkStart w:id="3" w:name="_Toc26520585"/>
+      <w:r>
+        <w:lastRenderedPageBreak/>
+        <w:t>1.2. Planteamiento del problema</w:t>
+      </w:r>
+      <w:bookmarkEnd w:id="3"/>
+    </w:p>
+    <w:p>
+      <w:r>
+        <w:t xml:space="preserve">Al conocer </w:t>
+      </w:r>
+      <w:r>
+        <w:t>los antecedentes</w:t>
+      </w:r>
+      <w:r>
+        <w:t xml:space="preserve"> de esta universidad se comprende que al</w:t>
+      </w:r>
+      <w:r>
+        <w:t xml:space="preserve"> </w:t>
+      </w:r>
+      <w:r>
+        <w:t xml:space="preserve">menos el sitio web debería contar hoy </w:t>
+      </w:r>
+      <w:r>
+        <w:t>día</w:t>
+      </w:r>
+      <w:r>
+        <w:t xml:space="preserve"> con un servicio superior al de muchos, sin </w:t>
+      </w:r>
+      <w:r>
+        <w:t>embargo,</w:t>
+      </w:r>
+      <w:r>
+        <w:t xml:space="preserve"> no es así.</w:t>
+      </w:r>
+    </w:p>
+    <w:p>
+      <w:r>
+        <w:t>Según una entrevista</w:t>
+      </w:r>
+      <w:r>
+        <w:t xml:space="preserve"> 9 de 10 estudiantes de diferentes áreas dejaron claro el hecho de que es difícil acceder a la información que necesitan, estos dieron varias explicaciones de el </w:t>
+      </w:r>
+      <w:r>
+        <w:t>porqué</w:t>
+      </w:r>
+      <w:r>
+        <w:t xml:space="preserve">, destacando la </w:t>
+      </w:r>
+      <w:r>
+        <w:t>más</w:t>
+      </w:r>
+      <w:r>
+        <w:t xml:space="preserve"> importante como “el desorden de los elementos”</w:t>
+      </w:r>
+      <w:r>
+        <w:t>.</w:t>
+      </w:r>
+    </w:p>
+    <w:p>
+      <w:r>
+        <w:t xml:space="preserve">Cuando un estudiante de nuevo ingreso trata de acceder lo primero que le aparece, como a todos los demás estudiantes es un menú de slides que muestran imágenes con poca calidad y mala iluminación de noticias sobre asuntos que ocurren en la UASD. Muchos estudiantes consideran esto como algo innecesario en la </w:t>
+      </w:r>
+      <w:r>
+        <w:t>página</w:t>
+      </w:r>
+      <w:r>
+        <w:t xml:space="preserve"> principal, ya que las informaciones que presentan no son </w:t>
+      </w:r>
+      <w:r>
+        <w:t>del todo interesantes</w:t>
+      </w:r>
+      <w:r>
+        <w:t>, sin embargo, a estos les parece bien la idea de mostrar informaciones e imágenes de las carreras que posee la universidad, muchos incluso ponen de excusa el cambio de carrera por la falta de orientación sobre esta.</w:t>
+      </w:r>
+    </w:p>
+    <w:p>
+      <w:r>
+        <w:t xml:space="preserve">El sitio web de la </w:t>
+      </w:r>
+      <w:r>
+        <w:t xml:space="preserve">UASD </w:t>
+      </w:r>
+      <w:r>
+        <w:t xml:space="preserve">también tiene una herramienta que supuestamente es utilizada para buscar informaciones de la misma </w:t>
+      </w:r>
+      <w:r>
+        <w:t>página</w:t>
+      </w:r>
+      <w:r>
+        <w:t xml:space="preserve"> o en ella, pero exi</w:t>
+      </w:r>
+      <w:r>
+        <w:t>sten dos factores que la afecta:</w:t>
+      </w:r>
+      <w:r>
+        <w:t xml:space="preserve"> </w:t>
+      </w:r>
+    </w:p>
+    <w:p>
+      <w:r>
+        <w:t xml:space="preserve">1) </w:t>
+      </w:r>
+      <w:r>
+        <w:t xml:space="preserve">La </w:t>
+      </w:r>
+      <w:r>
+        <w:t>herramienta de búsqueda no destaca y por ende no es utilizada por l</w:t>
+      </w:r>
+      <w:r>
+        <w:t>os estudiantes.</w:t>
+      </w:r>
+    </w:p>
+    <w:p>
+      <w:r>
+        <w:t xml:space="preserve">2) </w:t>
+      </w:r>
+      <w:r>
+        <w:t xml:space="preserve">Las </w:t>
+      </w:r>
+      <w:r>
+        <w:t xml:space="preserve">búsquedas que se realizan en esta herramienta solo muestran informaciones acerca de noticias. </w:t>
+      </w:r>
+    </w:p>
+    <w:p>
+      <w:r>
+        <w:t>El diseño de la interfaz posee colores con contraste muy elevado, lo cual hace que la persona que ingresa no quiera permanecer mucho tiempo, además de la poca interactividad que esta te da, comparándola con otras no tiene un diseño muy bien parecido.</w:t>
+      </w:r>
+    </w:p>
+    <w:p>
+      <w:r>
+        <w:lastRenderedPageBreak/>
+        <w:t>El menú no posee un botón o enlace que te permita acceder a los servicios que ofrece la universidad y por ende los estudiantes se ven obligados a tener que asistir a la biblioteca de manera física.</w:t>
+      </w:r>
+    </w:p>
+    <w:p>
+      <w:r>
+        <w:t>En var</w:t>
+      </w:r>
+      <w:r>
+        <w:t xml:space="preserve">ios lugares del sitio web en diferentes paginas como las facultades, se encuentran informaciones incompletas, y que no dan a entender lo que se está buscando, </w:t>
+      </w:r>
+      <w:r>
+        <w:t>como son la facultad de: ciencias, económicas y humanidades etc.</w:t>
+      </w:r>
+    </w:p>
+    <w:p>
+      <w:r>
+        <w:t>El menú localizado en la sección izquierda de la página principal contiene información poco precisa en los enlaces, además de que se ha mantenido en el mismo lugar durante muchos años, teniendo en cuenta que se han realizado varias remodelaciones al sitio web, y el espacio que ocupa dicho menú es bastante para una página web.</w:t>
+      </w:r>
+    </w:p>
+    <w:p>
+      <w:r>
+        <w:t>El soporte al usuario se realiza dentro de la institución y no desde la página web, lo cual satura el proceso ayuda al usuario dentro de la universidad, y los estudiantes que viven lejos de la institución se ven obligados a tener que trasladarse para realizar acciones sencillas en el portal web.</w:t>
+      </w:r>
+    </w:p>
+    <w:p>
+      <w:r>
+        <w:t xml:space="preserve">Los estudiantes no pueden plantear sus dudas, ni comunicarse con otros estudiantes, ni mucho menos con instructores de la </w:t>
+      </w:r>
+      <w:r>
+        <w:t>UASD mediante el sitio web, además de que no posee un sistema de feedback que ayude a mejorar, de quejas o sugerencias de los usuarios con respecto a las actualizaciones o datos del contenido digital.</w:t>
+      </w:r>
+    </w:p>
+    <w:p>
+      <w:r>
+        <w:t>Es una Universidad pública, y la mayor parte de la población, según estadísticas al menos un 42% son personas de nivel medio en cuanto a economía, un 15% de nivel alto y un 43% son de nivel bajo, entendiendo que el esfuerzo que deben realizar para poder terminar sus estudios es considerado por muchos demasiado.</w:t>
       </w:r>
     </w:p>
     <w:p>
@@ -629,262 +2261,17 @@
         <w:ind w:firstLine="0"/>
         <w:contextualSpacing w:val="0"/>
       </w:pPr>
-      <w:r>
-        <w:br w:type="page"/>
-      </w:r>
     </w:p>
     <w:p>
       <w:pPr>
         <w:pStyle w:val="Ttulo1"/>
       </w:pPr>
-      <w:r>
-        <w:lastRenderedPageBreak/>
-        <w:t>1.2. DEFINICIÒN DE TERMINOS BASICOS.</w:t>
-      </w:r>
-    </w:p>
-    <w:p/>
-    <w:p>
-      <w:r>
-        <w:t>SITIO WEB:</w:t>
-      </w:r>
-    </w:p>
-    <w:p/>
-    <w:p>
-      <w:r>
-        <w:t>PAGINA WEB:</w:t>
-      </w:r>
-    </w:p>
-    <w:p/>
-    <w:p>
-      <w:r>
-        <w:t>PORTAL WEB:</w:t>
-      </w:r>
-    </w:p>
-    <w:p/>
-    <w:p>
-      <w:r>
-        <w:t>DOMINIO:</w:t>
-      </w:r>
-    </w:p>
-    <w:p/>
-    <w:p>
-      <w:r>
-        <w:t>INTERFAZ DE USUARIO:</w:t>
-      </w:r>
-    </w:p>
-    <w:p/>
-    <w:p>
-      <w:r>
-        <w:t>CONTENIDO WEB:</w:t>
-      </w:r>
-    </w:p>
-    <w:p/>
-    <w:p>
-      <w:r>
-        <w:t>PAGINA WEB DINAMICA:</w:t>
-      </w:r>
-    </w:p>
-    <w:p/>
-    <w:p>
-      <w:r>
-        <w:t>PAGINA WEB ESTATICA:</w:t>
-      </w:r>
-    </w:p>
-    <w:p/>
-    <w:p/>
-    <w:p/>
-    <w:p>
-      <w:pPr>
-        <w:ind w:firstLine="0"/>
-      </w:pPr>
-      <w:r>
-        <w:br w:type="page"/>
-      </w:r>
-    </w:p>
-    <w:p>
-      <w:pPr>
-        <w:pStyle w:val="Ttulo1"/>
-      </w:pPr>
-      <w:r>
-        <w:lastRenderedPageBreak/>
-        <w:t>1.2. Planteamiento del problema</w:t>
-      </w:r>
-    </w:p>
-    <w:p>
-      <w:r>
-        <w:t xml:space="preserve">Al conocer </w:t>
-      </w:r>
-      <w:r>
-        <w:t>los antecedentes</w:t>
-      </w:r>
-      <w:r>
-        <w:t xml:space="preserve"> de esta universidad se comprende que al</w:t>
-      </w:r>
-      <w:r>
-        <w:t xml:space="preserve"> </w:t>
-      </w:r>
-      <w:r>
-        <w:t xml:space="preserve">menos el sitio web debería contar hoy </w:t>
-      </w:r>
-      <w:r>
-        <w:t>día</w:t>
-      </w:r>
-      <w:r>
-        <w:t xml:space="preserve"> con un servicio superior al de muchos, sin </w:t>
-      </w:r>
-      <w:r>
-        <w:t>embargo,</w:t>
-      </w:r>
-      <w:r>
-        <w:t xml:space="preserve"> no es así.</w:t>
-      </w:r>
-    </w:p>
-    <w:p>
-      <w:r>
-        <w:t>Según una entrevista</w:t>
-      </w:r>
-      <w:r>
-        <w:t xml:space="preserve"> 9 de 10 estudiantes de diferentes áreas dejaron claro el hecho de que es difícil acceder a la información que necesitan, estos dieron varias explicaciones de el </w:t>
-      </w:r>
-      <w:r>
-        <w:t>porqué</w:t>
-      </w:r>
-      <w:r>
-        <w:t xml:space="preserve">, destacando la </w:t>
-      </w:r>
-      <w:r>
-        <w:t>más</w:t>
-      </w:r>
-      <w:r>
-        <w:t xml:space="preserve"> importante como “el desorden de los elementos”</w:t>
-      </w:r>
-      <w:r>
-        <w:t>.</w:t>
-      </w:r>
-    </w:p>
-    <w:p>
-      <w:r>
-        <w:t xml:space="preserve">Cuando un estudiante de nuevo ingreso trata de acceder lo primero que le aparece, como a todos los demás estudiantes es un menú de slides que muestran imágenes con poca calidad y mala iluminación de noticias sobre asuntos que ocurren en la UASD. Muchos estudiantes consideran esto como algo innecesario en la </w:t>
-      </w:r>
-      <w:r>
-        <w:t>página</w:t>
-      </w:r>
-      <w:r>
-        <w:t xml:space="preserve"> principal, ya que las informaciones que presentan no son </w:t>
-      </w:r>
-      <w:r>
-        <w:t>del todo interesantes</w:t>
-      </w:r>
-      <w:r>
-        <w:t>, sin embargo, a estos les parece bien la idea de mostrar informaciones e imágenes de las carreras que posee la universidad, muchos incluso ponen de excusa el cambio de carrera por la falta de orientación sobre esta.</w:t>
-      </w:r>
-    </w:p>
-    <w:p>
-      <w:r>
-        <w:t xml:space="preserve">El sitio web de la </w:t>
-      </w:r>
-      <w:r>
-        <w:t xml:space="preserve">UASD </w:t>
-      </w:r>
-      <w:r>
-        <w:t xml:space="preserve">también tiene una herramienta que supuestamente es utilizada para buscar informaciones de la misma </w:t>
-      </w:r>
-      <w:r>
-        <w:t>página</w:t>
-      </w:r>
-      <w:r>
-        <w:t xml:space="preserve"> o en ella, pero exi</w:t>
-      </w:r>
-      <w:r>
-        <w:t>sten dos factores que la afecta:</w:t>
-      </w:r>
-      <w:r>
-        <w:t xml:space="preserve"> </w:t>
-      </w:r>
-    </w:p>
-    <w:p>
-      <w:r>
-        <w:t xml:space="preserve">1) </w:t>
-      </w:r>
-      <w:r>
-        <w:t xml:space="preserve">La </w:t>
-      </w:r>
-      <w:r>
-        <w:t>herramienta de búsqueda no destaca y por ende no es utilizada por l</w:t>
-      </w:r>
-      <w:r>
-        <w:t>os estudiantes.</w:t>
-      </w:r>
-    </w:p>
-    <w:p>
-      <w:r>
-        <w:t xml:space="preserve">2) </w:t>
-      </w:r>
-      <w:r>
-        <w:t xml:space="preserve">Las </w:t>
-      </w:r>
-      <w:r>
-        <w:t xml:space="preserve">búsquedas que se realizan en esta herramienta solo muestran informaciones acerca de noticias. </w:t>
-      </w:r>
-    </w:p>
-    <w:p>
-      <w:r>
-        <w:t>El diseño de la interfaz posee colores con contraste muy elevado, lo cual hace que la persona que ingresa no quiera permanecer mucho tiempo, además de la poca interactividad que esta te da, comparándola con otras no tiene un diseño muy bien parecido.</w:t>
-      </w:r>
-    </w:p>
-    <w:p>
-      <w:r>
-        <w:lastRenderedPageBreak/>
-        <w:t>El menú no posee un botón o enlace que te permita acceder a los servicios que ofrece la universidad y por ende los estudiantes se ven obligados a tener que asistir a la biblioteca de manera física.</w:t>
-      </w:r>
-    </w:p>
-    <w:p>
-      <w:r>
-        <w:t>En var</w:t>
-      </w:r>
-      <w:r>
-        <w:t xml:space="preserve">ios lugares del sitio web en diferentes paginas como las facultades, se encuentran informaciones incompletas, y que no dan a entender lo que se está buscando, </w:t>
-      </w:r>
-      <w:r>
-        <w:t>como son la facultad de: ciencias, económicas y humanidades etc.</w:t>
-      </w:r>
-    </w:p>
-    <w:p>
-      <w:r>
-        <w:t>El menú localizado en la sección izquierda de la página principal contiene información poco precisa en los enlaces, además de que se ha mantenido en el mismo lugar durante muchos años, teniendo en cuenta que se han realizado varias remodelaciones al sitio web, y el espacio que ocupa dicho menú es bastante para una página web.</w:t>
-      </w:r>
-    </w:p>
-    <w:p>
-      <w:r>
-        <w:t>El soporte al usuario se realiza dentro de la institución y no desde la página web, lo cual satura el proceso ayuda al usuario dentro de la universidad, y los estudiantes que viven lejos de la institución se ven obligados a tener que trasladarse para realizar acciones sencillas en el portal web.</w:t>
-      </w:r>
-    </w:p>
-    <w:p>
-      <w:r>
-        <w:t xml:space="preserve">Los estudiantes no pueden plantear sus dudas, ni comunicarse con otros estudiantes, ni mucho menos con instructores de la </w:t>
-      </w:r>
-      <w:r>
-        <w:t>UASD mediante el sitio web, además de que no posee un sistema de feedback que ayude a mejorar, de quejas o sugerencias de los usuarios con respecto a las actualizaciones o datos del contenido digital.</w:t>
-      </w:r>
-    </w:p>
-    <w:p>
-      <w:pPr>
-        <w:spacing w:after="160" w:line="259" w:lineRule="auto"/>
-        <w:ind w:firstLine="0"/>
-        <w:contextualSpacing w:val="0"/>
-      </w:pPr>
-      <w:r>
-        <w:br w:type="page"/>
-      </w:r>
-    </w:p>
-    <w:p>
-      <w:pPr>
-        <w:pStyle w:val="Ttulo1"/>
-      </w:pPr>
+      <w:bookmarkStart w:id="4" w:name="_Toc26520586"/>
       <w:r>
         <w:lastRenderedPageBreak/>
         <w:t>2. Justificación</w:t>
       </w:r>
+      <w:bookmarkEnd w:id="4"/>
     </w:p>
     <w:p>
       <w:r>
@@ -952,6 +2339,7 @@
       <w:pPr>
         <w:pStyle w:val="Ttulo1"/>
       </w:pPr>
+      <w:bookmarkStart w:id="5" w:name="_Toc26520587"/>
       <w:r>
         <w:lastRenderedPageBreak/>
         <w:t>3</w:t>
@@ -962,11 +2350,13 @@
       <w:r>
         <w:t>Objetivos</w:t>
       </w:r>
+      <w:bookmarkEnd w:id="5"/>
     </w:p>
     <w:p>
       <w:pPr>
         <w:pStyle w:val="Ttulo2"/>
       </w:pPr>
+      <w:bookmarkStart w:id="6" w:name="_Toc26520588"/>
       <w:r>
         <w:t>3</w:t>
       </w:r>
@@ -976,6 +2366,7 @@
       <w:r>
         <w:t>Objetivo General:</w:t>
       </w:r>
+      <w:bookmarkEnd w:id="6"/>
     </w:p>
     <w:p>
       <w:r>
@@ -990,6 +2381,7 @@
       <w:pPr>
         <w:pStyle w:val="Ttulo2"/>
       </w:pPr>
+      <w:bookmarkStart w:id="7" w:name="_Toc26520589"/>
       <w:r>
         <w:t>3</w:t>
       </w:r>
@@ -999,6 +2391,7 @@
       <w:r>
         <w:t>Objetivos Específicos</w:t>
       </w:r>
+      <w:bookmarkEnd w:id="7"/>
     </w:p>
     <w:p>
       <w:pPr>
@@ -1098,10 +2491,12 @@
       <w:pPr>
         <w:pStyle w:val="Ttulo1"/>
       </w:pPr>
+      <w:bookmarkStart w:id="8" w:name="_Toc26520590"/>
       <w:r>
         <w:lastRenderedPageBreak/>
         <w:t>4. PLATAFORMA.</w:t>
       </w:r>
+      <w:bookmarkEnd w:id="8"/>
     </w:p>
     <w:p>
       <w:r>
@@ -1175,6 +2570,16 @@
       <w:r>
         <w:t>.</w:t>
       </w:r>
+    </w:p>
+    <w:p>
+      <w:pPr>
+        <w:tabs>
+          <w:tab w:val="left" w:pos="6798"/>
+        </w:tabs>
+      </w:pPr>
+      <w:r>
+        <w:t>PHP  es un lenguaje de programación que es libre y abierto osea que es gratuito, el depliegue es bastante fácil y el acceso a la base de datos es mucho más rápida, lo cual beneficia mucho a el desarrollo de este sistema.</w:t>
+      </w:r>
       <w:r>
         <w:tab/>
       </w:r>
@@ -1187,19 +2592,237 @@
         <w:t>utilizará</w:t>
       </w:r>
       <w:r>
-        <w:t xml:space="preserve"> el estilo de diseño Responsive para que los usuarios puedan acceder a ella desque cualquier dispositivo y sea mas accesible y versátil, con responsive se podrá adaptar a cualquier dispositivo donde se pueda utilizar un navegador.</w:t>
-      </w:r>
+        <w:t xml:space="preserve"> el estilo de diseño Responsive para que los usuarios puedan acceder a ella </w:t>
+      </w:r>
+      <w:r>
+        <w:t>desde</w:t>
+      </w:r>
+      <w:r>
+        <w:t xml:space="preserve"> cualquier dispositivo y sea </w:t>
+      </w:r>
+      <w:r>
+        <w:t>más</w:t>
+      </w:r>
+      <w:r>
+        <w:t xml:space="preserve"> accesible y versátil, con </w:t>
+      </w:r>
+      <w:r>
+        <w:t xml:space="preserve">Responsive </w:t>
+      </w:r>
+      <w:r>
+        <w:t>se podrá adaptar a cualquier dispositivo donde se pueda utilizar un navegador.</w:t>
+      </w:r>
+    </w:p>
+    <w:p>
+      <w:r>
+        <w:t xml:space="preserve">Linux de por si es mucho más rápido que Windows, teniendo en cuenta que </w:t>
+      </w:r>
+      <w:r>
+        <w:t>es de código abierto ósea gratuito y los costos de los programas a utilizar en esta plataforma también lo són.</w:t>
+      </w:r>
+    </w:p>
+    <w:p>
+      <w:r>
+        <w:t>Se continuará utilizando este sistema por que posee muy bajos costos, tiene mejor tiempo de actividad y velocidad, debido a que se desarrollará en Linux</w:t>
+      </w:r>
+      <w:r>
+        <w:t>, el sistema anterior fue desarrollado en Linux</w:t>
+      </w:r>
+      <w:r>
+        <w:t xml:space="preserve">, se usará MySQL, sin </w:t>
+      </w:r>
+      <w:r>
+        <w:t>embargo,</w:t>
+      </w:r>
+      <w:r>
+        <w:t xml:space="preserve"> no es muy conveniente debido al poco rendimiento que posee sobre sitios web tan grandes.</w:t>
+      </w:r>
+    </w:p>
+    <w:p>
+      <w:pPr>
+        <w:spacing w:after="160" w:line="259" w:lineRule="auto"/>
+        <w:ind w:firstLine="0"/>
+        <w:contextualSpacing w:val="0"/>
+        <w:rPr>
+          <w:rFonts w:eastAsia="Times New Roman" w:cs="Times New Roman"/>
+          <w:b/>
+          <w:color w:val="000000" w:themeColor="text1"/>
+          <w:szCs w:val="24"/>
+          <w:lang w:val="es-DO"/>
+        </w:rPr>
+      </w:pPr>
+      <w:bookmarkStart w:id="9" w:name="_Toc26520591"/>
+      <w:r>
+        <w:br w:type="page"/>
+      </w:r>
+    </w:p>
+    <w:p>
+      <w:pPr>
+        <w:pStyle w:val="Ttulo1"/>
+      </w:pPr>
+      <w:r>
+        <w:lastRenderedPageBreak/>
+        <w:t>5. AMBIENTE.</w:t>
+      </w:r>
+      <w:bookmarkEnd w:id="9"/>
+    </w:p>
+    <w:p>
+      <w:pPr>
+        <w:rPr>
+          <w:lang w:val="es-DO"/>
+        </w:rPr>
+      </w:pPr>
+      <w:r>
+        <w:rPr>
+          <w:lang w:val="es-DO"/>
+        </w:rPr>
+        <w:t xml:space="preserve">La aplicación se ejecutará en ambiente </w:t>
+      </w:r>
+      <w:r>
+        <w:rPr>
+          <w:lang w:val="es-DO"/>
+        </w:rPr>
+        <w:t>Web</w:t>
+      </w:r>
+      <w:r>
+        <w:rPr>
+          <w:lang w:val="es-DO"/>
+        </w:rPr>
+        <w:t xml:space="preserve">, </w:t>
+      </w:r>
+      <w:r>
+        <w:rPr>
+          <w:lang w:val="es-DO"/>
+        </w:rPr>
+        <w:t>diseñándolo de manera que sea adaptable con el estilo de diseño Responsive, que permite adaptar la pagina web a todas las plataformas en las que se ejecute el sitio web</w:t>
+      </w:r>
+      <w:r>
+        <w:rPr>
+          <w:lang w:val="es-DO"/>
+        </w:rPr>
+        <w:t>.</w:t>
+      </w:r>
+    </w:p>
+    <w:p>
+      <w:pPr>
+        <w:rPr>
+          <w:lang w:val="es-DO"/>
+        </w:rPr>
+      </w:pPr>
+      <w:r>
+        <w:rPr>
+          <w:lang w:val="es-DO"/>
+        </w:rPr>
+        <w:t>El objetivo del diseño en sí es satisfacer la necesidad de los usuarios de la UASD, por ende la experiencia de usuarios o UX será fundamental para el desarrollo de esta actualización.</w:t>
+      </w:r>
+    </w:p>
+    <w:p>
+      <w:pPr>
+        <w:spacing w:after="160" w:line="259" w:lineRule="auto"/>
+        <w:ind w:firstLine="0"/>
+        <w:contextualSpacing w:val="0"/>
+        <w:rPr>
+          <w:rFonts w:eastAsia="Times New Roman" w:cs="Times New Roman"/>
+          <w:b/>
+          <w:color w:val="000000" w:themeColor="text1"/>
+          <w:szCs w:val="24"/>
+          <w:lang w:val="es-DO"/>
+        </w:rPr>
+      </w:pPr>
+      <w:bookmarkStart w:id="10" w:name="_Toc26520592"/>
+      <w:r>
+        <w:br w:type="page"/>
+      </w:r>
+    </w:p>
+    <w:p>
+      <w:pPr>
+        <w:pStyle w:val="Ttulo1"/>
+      </w:pPr>
+      <w:r>
+        <w:lastRenderedPageBreak/>
+        <w:t xml:space="preserve">6. </w:t>
+      </w:r>
+      <w:r>
+        <w:t>ARQUITECTURA</w:t>
+      </w:r>
+      <w:r>
+        <w:t>.</w:t>
+      </w:r>
+      <w:bookmarkEnd w:id="10"/>
+    </w:p>
+    <w:p>
+      <w:r>
+        <w:t xml:space="preserve">El </w:t>
+      </w:r>
+      <w:r>
+        <w:t xml:space="preserve">Sitio web actualmente cuenta con una arquitectura cliente-servidor con el tipo de sistema conocido como servidor Web, se mantendrá esta arquitectura </w:t>
+      </w:r>
+      <w:r>
+        <w:t>porque</w:t>
+      </w:r>
+      <w:r>
+        <w:t xml:space="preserve"> obviamente es un sitio web, y su servidor debe ser un servidor web, en donde los usuarios soliciten información interactuando con la </w:t>
+      </w:r>
+      <w:r>
+        <w:t>página</w:t>
+      </w:r>
+      <w:r>
+        <w:t xml:space="preserve"> y se les brinde esta información cumpliendo su </w:t>
+      </w:r>
+      <w:r>
+        <w:t>solicitud</w:t>
+      </w:r>
+      <w:r>
+        <w:t>.</w:t>
+      </w:r>
+    </w:p>
+    <w:p>
+      <w:r>
+        <w:t>Conviene mantener esta arquitectura porque l</w:t>
+      </w:r>
+      <w:r>
+        <w:t>os accesos, recursos y la integridad de los datos son controlados por el servidor de forma que un programa cliente defectuoso o no autorizado no pueda dañar el sistema</w:t>
+      </w:r>
+      <w:r>
+        <w:t>.</w:t>
+      </w:r>
+    </w:p>
+    <w:p>
+      <w:r>
+        <w:t>Se puede aumentar la capacidad de clientes y servidores por separado. Cualquier elemento puede ser aumentado (o mejorado) en cualquier momento, o se pueden añadir nuevos nodos a la red (clientes y/o servidores)</w:t>
+      </w:r>
+      <w:r>
+        <w:t>.</w:t>
+      </w:r>
+    </w:p>
+    <w:p>
+      <w:r>
+        <w:t xml:space="preserve">La única </w:t>
+      </w:r>
+      <w:r>
+        <w:t>desventaja que se puede desacar de esta arquitectura es la congestion de trafico, que siempre ha ocurrido.</w:t>
+      </w:r>
+      <w:bookmarkStart w:id="11" w:name="_GoBack"/>
+      <w:bookmarkEnd w:id="11"/>
     </w:p>
     <w:p/>
-    <w:p>
-      <w:r>
-        <w:t xml:space="preserve">Se continuará utilizando este sistema por que posee muy bajos costos, tiene mejor tiempo de actividad y velocidad, debido a que se desarrollará en Linux, se usará MySQL, sin </w:t>
-      </w:r>
-      <w:r>
-        <w:t>embargo,</w:t>
-      </w:r>
-      <w:r>
-        <w:t xml:space="preserve"> no es muy conveniente debido al poco rendimiento que posee sobre sitios web tan grandes.</w:t>
+    <w:p/>
+    <w:p>
+      <w:pPr>
+        <w:spacing w:after="160" w:line="259" w:lineRule="auto"/>
+        <w:ind w:firstLine="0"/>
+        <w:contextualSpacing w:val="0"/>
+        <w:rPr>
+          <w:rFonts w:eastAsia="Times New Roman" w:cs="Times New Roman"/>
+          <w:b/>
+          <w:color w:val="000000" w:themeColor="text1"/>
+          <w:szCs w:val="24"/>
+          <w:lang w:val="es-DO"/>
+        </w:rPr>
+      </w:pPr>
+      <w:bookmarkStart w:id="12" w:name="_Toc26520593"/>
+      <w:r>
+        <w:br w:type="page"/>
       </w:r>
     </w:p>
     <w:p>
@@ -1207,94 +2830,10 @@
         <w:pStyle w:val="Ttulo1"/>
       </w:pPr>
       <w:r>
-        <w:t>5. AMBIENTE.</w:t>
-      </w:r>
-    </w:p>
-    <w:p>
-      <w:pPr>
-        <w:rPr>
-          <w:lang w:val="es-DO"/>
-        </w:rPr>
-      </w:pPr>
-      <w:r>
-        <w:rPr>
-          <w:lang w:val="es-DO"/>
-        </w:rPr>
-        <w:t xml:space="preserve">La aplicación se ejecutará en ambiente </w:t>
-      </w:r>
-      <w:r>
-        <w:rPr>
-          <w:lang w:val="es-DO"/>
-        </w:rPr>
-        <w:t>Web</w:t>
-      </w:r>
-      <w:r>
-        <w:rPr>
-          <w:lang w:val="es-DO"/>
-        </w:rPr>
-        <w:t xml:space="preserve">, tanto en Android KitKat 4.4.2 en adelante y en IOS desde los dispositivos IPhone 5S en adelante, esto se debe a las limitaciones de Android JellyBean y versiones anteriores y al fin del soporte a los dispositivos ARM como el IPhone 5 y anteriores por parte de Apple. El ambiente móvil a utilizar </w:t>
-      </w:r>
-      <w:r>
-        <w:rPr>
-          <w:lang w:val="es-DO"/>
-        </w:rPr>
-        <w:t>será</w:t>
-      </w:r>
-      <w:r>
-        <w:rPr>
-          <w:lang w:val="es-DO"/>
-        </w:rPr>
-        <w:t xml:space="preserve"> el nativo.</w:t>
-      </w:r>
-    </w:p>
-    <w:p>
-      <w:pPr>
-        <w:pStyle w:val="Ttulo1"/>
-      </w:pPr>
-      <w:r>
-        <w:t xml:space="preserve">6. </w:t>
-      </w:r>
-      <w:r>
-        <w:t>ARQUITECTURA</w:t>
-      </w:r>
-      <w:r>
-        <w:t>.</w:t>
-      </w:r>
-    </w:p>
-    <w:p>
-      <w:r>
-        <w:t xml:space="preserve">Sitio web actualmente cuenta con una arquitectura cliente-servidor con el tipo de sistema conocido como servidor Web, se mantendrá esta arquitectura </w:t>
-      </w:r>
-      <w:r>
-        <w:t>porque</w:t>
-      </w:r>
-      <w:r>
-        <w:t xml:space="preserve"> obviamente es un sitio web, </w:t>
-      </w:r>
-      <w:r>
         <w:lastRenderedPageBreak/>
-        <w:t xml:space="preserve">y su servidor debe ser un servidor web, en donde los usuarios soliciten información interactuando con la </w:t>
-      </w:r>
-      <w:r>
-        <w:t>página</w:t>
-      </w:r>
-      <w:r>
-        <w:t xml:space="preserve"> y se les brinde esta información cumpliendo su </w:t>
-      </w:r>
-      <w:r>
-        <w:t>solicitud</w:t>
-      </w:r>
-      <w:r>
-        <w:t>.</w:t>
-      </w:r>
-    </w:p>
-    <w:p>
-      <w:pPr>
-        <w:pStyle w:val="Ttulo1"/>
-      </w:pPr>
-      <w:r>
         <w:t>7. MODELO Y METODOLOGÍA DE DESARROLLO</w:t>
       </w:r>
+      <w:bookmarkEnd w:id="12"/>
     </w:p>
     <w:p>
       <w:pPr>
@@ -1508,12 +3047,14 @@
       <w:pPr>
         <w:pStyle w:val="Ttulo1"/>
       </w:pPr>
+      <w:bookmarkStart w:id="13" w:name="_Toc26520594"/>
       <w:r>
         <w:t>8. PATRÓN DE DISEÑO DE DESARROLLO</w:t>
       </w:r>
       <w:r>
         <w:t>.</w:t>
       </w:r>
+      <w:bookmarkEnd w:id="13"/>
     </w:p>
     <w:p>
       <w:pPr>
@@ -1537,134 +3078,118 @@
         <w:rPr>
           <w:rFonts w:eastAsia="Times New Roman" w:cs="Times New Roman"/>
           <w:szCs w:val="24"/>
+          <w:lang w:val="es-ES"/>
+        </w:rPr>
+      </w:pPr>
+      <w:r>
+        <w:rPr>
+          <w:rFonts w:eastAsia="Times New Roman" w:cs="Times New Roman"/>
+          <w:szCs w:val="24"/>
+          <w:lang w:val="es-ES"/>
+        </w:rPr>
+        <w:t>Se trata de un modelo muy maduro y que ha demostrado su validez a lo largo de los años en todo tipo de aplicaciones, y sobre multitud de lenguajes y plataformas de desarrollo.</w:t>
+      </w:r>
+    </w:p>
+    <w:p>
+      <w:pPr>
+        <w:rPr>
+          <w:rFonts w:eastAsia="Times New Roman" w:cs="Times New Roman"/>
+          <w:szCs w:val="24"/>
+          <w:lang w:val="es-ES"/>
+        </w:rPr>
+      </w:pPr>
+    </w:p>
+    <w:p>
+      <w:pPr>
+        <w:rPr>
+          <w:rFonts w:eastAsia="Times New Roman" w:cs="Times New Roman"/>
+          <w:szCs w:val="24"/>
+          <w:lang w:val="es-ES"/>
+        </w:rPr>
+      </w:pPr>
+      <w:r>
+        <w:rPr>
+          <w:rFonts w:eastAsia="Times New Roman" w:cs="Times New Roman"/>
+          <w:b/>
+          <w:szCs w:val="24"/>
+          <w:lang w:val="es-ES"/>
+        </w:rPr>
+        <w:t>Beneficios</w:t>
+      </w:r>
+      <w:r>
+        <w:rPr>
+          <w:rFonts w:eastAsia="Times New Roman" w:cs="Times New Roman"/>
+          <w:szCs w:val="24"/>
+          <w:lang w:val="es-ES"/>
+        </w:rPr>
+        <w:t>:</w:t>
+      </w:r>
+    </w:p>
+    <w:p>
+      <w:pPr>
+        <w:rPr>
+          <w:lang w:val="es-ES"/>
+        </w:rPr>
+      </w:pPr>
+      <w:r>
+        <w:rPr>
+          <w:lang w:val="es-ES"/>
+        </w:rPr>
+        <w:t>El usuario interactúa con la interfaz de usuario de alguna forma (por ejemplo, el usuario pulsa un botón, enlace, etc.)</w:t>
+      </w:r>
+    </w:p>
+    <w:p>
+      <w:pPr>
+        <w:rPr>
           <w:lang w:val="es-DO"/>
         </w:rPr>
       </w:pPr>
+      <w:r>
+        <w:rPr>
+          <w:lang w:val="es-DO"/>
+        </w:rPr>
+        <w:t>El controlador recibe (por parte de los objetos de la interfaz-vista) la notificación de la acción solicitada por el usuario.</w:t>
+      </w:r>
+    </w:p>
+    <w:p>
+      <w:pPr>
+        <w:rPr>
+          <w:rFonts w:eastAsia="Times New Roman" w:cs="Times New Roman"/>
+          <w:b/>
+          <w:color w:val="000000" w:themeColor="text1"/>
+          <w:szCs w:val="24"/>
+          <w:lang w:val="es-DO"/>
+        </w:rPr>
+      </w:pPr>
+      <w:r>
+        <w:t xml:space="preserve">La interfaz de usuario espera nuevas interacciones del usuario, comenzando el ciclo nuevamente. </w:t>
+      </w:r>
+      <w:r>
+        <w:br w:type="page"/>
+      </w:r>
     </w:p>
     <w:p>
       <w:pPr>
         <w:pStyle w:val="Ttulo1"/>
       </w:pPr>
-      <w:r>
+      <w:bookmarkStart w:id="14" w:name="_Toc26520595"/>
+      <w:r>
+        <w:lastRenderedPageBreak/>
         <w:t>9. PROTOTIPO O MOCKUP.</w:t>
       </w:r>
+      <w:bookmarkEnd w:id="14"/>
     </w:p>
     <w:p>
       <w:r>
         <w:t>Para la elaboración del prototipo del Web Site, se utilizó el programa de gestión de prototipos JustMind que se enfoca en la utilización de UX design, ya que la experiencia de usuario es lo que nos interesa en esta propuesta.</w:t>
       </w:r>
     </w:p>
+    <w:p/>
     <w:p>
       <w:pPr>
         <w:rPr>
           <w:lang w:val="es-DO"/>
         </w:rPr>
-      </w:pPr>
-    </w:p>
-    <w:p>
-      <w:pPr>
-        <w:pStyle w:val="Ttulo1"/>
-      </w:pPr>
-      <w:r>
-        <w:t>10. REPOSITORIO REMOTO CON GIT</w:t>
-      </w:r>
-      <w:r>
-        <w:t>.</w:t>
-      </w:r>
-    </w:p>
-    <w:p>
-      <w:pPr>
-        <w:ind w:firstLine="0"/>
-      </w:pPr>
-      <w:r>
-        <w:t>https://github.com/yold120/UASD-2.0.git</w:t>
-      </w:r>
-      <w:bookmarkStart w:id="0" w:name="_GoBack"/>
-      <w:bookmarkEnd w:id="0"/>
-    </w:p>
-    <w:p>
-      <w:pPr>
-        <w:pStyle w:val="Prrafodelista"/>
-        <w:numPr>
-          <w:ilvl w:val="0"/>
-          <w:numId w:val="2"/>
-        </w:numPr>
-      </w:pPr>
-      <w:r>
-        <w:lastRenderedPageBreak/>
-        <w:t>Organizar los enlaces de la página de la UASD.</w:t>
-      </w:r>
-    </w:p>
-    <w:p>
-      <w:pPr>
-        <w:pStyle w:val="Prrafodelista"/>
-        <w:numPr>
-          <w:ilvl w:val="0"/>
-          <w:numId w:val="2"/>
-        </w:numPr>
-      </w:pPr>
-      <w:r>
-        <w:t>Diseñar un sub menú con funciones específicas y fundamentales para los estudiantes.</w:t>
-      </w:r>
-    </w:p>
-    <w:p>
-      <w:pPr>
-        <w:pStyle w:val="Prrafodelista"/>
-        <w:numPr>
-          <w:ilvl w:val="0"/>
-          <w:numId w:val="2"/>
-        </w:numPr>
-      </w:pPr>
-      <w:r>
-        <w:t>Intercambiar las imágenes Slides de la página por informaciones de carreras que ofrece la universidad, con imágenes de esta.</w:t>
-      </w:r>
-    </w:p>
-    <w:p>
-      <w:pPr>
-        <w:pStyle w:val="Prrafodelista"/>
-        <w:numPr>
-          <w:ilvl w:val="0"/>
-          <w:numId w:val="2"/>
-        </w:numPr>
-      </w:pPr>
-      <w:r>
-        <w:t>Crear una función en la barra de menú que permita a los estudiantes acceder a los pensum y las facultades de manera sencilla.</w:t>
-      </w:r>
-    </w:p>
-    <w:p>
-      <w:pPr>
-        <w:pStyle w:val="Prrafodelista"/>
-        <w:numPr>
-          <w:ilvl w:val="0"/>
-          <w:numId w:val="2"/>
-        </w:numPr>
-      </w:pPr>
-      <w:r>
-        <w:t>Crear una sección de noticias.</w:t>
-      </w:r>
-    </w:p>
-    <w:p>
-      <w:pPr>
-        <w:pStyle w:val="Prrafodelista"/>
-        <w:numPr>
-          <w:ilvl w:val="0"/>
-          <w:numId w:val="2"/>
-        </w:numPr>
-      </w:pPr>
-      <w:r>
-        <w:t xml:space="preserve">Añadir al menú un sistema de búsqueda que </w:t>
-      </w:r>
-      <w:r>
-        <w:t>contenga enlaces de la misma web, además de noticias.</w:t>
-      </w:r>
-    </w:p>
-    <w:p>
-      <w:pPr>
-        <w:pStyle w:val="Prrafodelista"/>
-        <w:numPr>
-          <w:ilvl w:val="0"/>
-          <w:numId w:val="2"/>
-        </w:numPr>
       </w:pPr>
     </w:p>
     <w:p>
@@ -1672,6 +3197,13 @@
         <w:spacing w:after="160" w:line="259" w:lineRule="auto"/>
         <w:ind w:firstLine="0"/>
         <w:contextualSpacing w:val="0"/>
+        <w:rPr>
+          <w:rFonts w:eastAsia="Times New Roman" w:cs="Times New Roman"/>
+          <w:b/>
+          <w:color w:val="000000" w:themeColor="text1"/>
+          <w:szCs w:val="24"/>
+          <w:lang w:val="es-DO"/>
+        </w:rPr>
       </w:pPr>
       <w:r>
         <w:br w:type="page"/>
@@ -1680,12 +3212,28 @@
     <w:p>
       <w:pPr>
         <w:pStyle w:val="Ttulo1"/>
-        <w:rPr>
-          <w:lang w:val="es-US"/>
-        </w:rPr>
-      </w:pPr>
+      </w:pPr>
+      <w:bookmarkStart w:id="15" w:name="_Toc26520596"/>
+      <w:r>
+        <w:lastRenderedPageBreak/>
+        <w:t>10. REPOSITORIO REMOTO CON GIT</w:t>
+      </w:r>
+      <w:r>
+        <w:t>.</w:t>
+      </w:r>
+      <w:bookmarkEnd w:id="15"/>
+    </w:p>
+    <w:p>
+      <w:pPr>
+        <w:ind w:firstLine="0"/>
+      </w:pPr>
+      <w:r>
+        <w:t>https://github.com/yold120/UASD-2.0.git</w:t>
+      </w:r>
     </w:p>
     <w:sectPr>
+      <w:headerReference w:type="default" r:id="rId11"/>
+      <w:footerReference w:type="default" r:id="rId12"/>
       <w:pgSz w:w="12240" w:h="15840" w:code="1"/>
       <w:pgMar w:top="1440" w:right="1440" w:bottom="1440" w:left="1440" w:header="720" w:footer="720" w:gutter="0"/>
       <w:pgNumType w:start="1"/>
@@ -1761,8 +3309,156 @@
   <w:p>
     <w:pPr>
       <w:pStyle w:val="Encabezado"/>
+      <w:jc w:val="right"/>
     </w:pPr>
   </w:p>
+  <w:p>
+    <w:pPr>
+      <w:pStyle w:val="Encabezado"/>
+    </w:pPr>
+  </w:p>
+</w:hdr>
+</file>
+
+<file path=word/header2.xml><?xml version="1.0" encoding="utf-8"?>
+<w:hdr xmlns:wpc="http://schemas.microsoft.com/office/word/2010/wordprocessingCanvas" xmlns:cx="http://schemas.microsoft.com/office/drawing/2014/chartex" xmlns:mc="http://schemas.openxmlformats.org/markup-compatibility/2006" xmlns:o="urn:schemas-microsoft-com:office:office" xmlns:r="http://schemas.openxmlformats.org/officeDocument/2006/relationships" xmlns:m="http://schemas.openxmlformats.org/officeDocument/2006/math" xmlns:v="urn:schemas-microsoft-com:vml" xmlns:wp14="http://schemas.microsoft.com/office/word/2010/wordprocessingDrawing" xmlns:wp="http://schemas.openxmlformats.org/drawingml/2006/wordprocessingDrawing" xmlns:w10="urn:schemas-microsoft-com:office:word" xmlns:w="http://schemas.openxmlformats.org/wordprocessingml/2006/main" xmlns:w14="http://schemas.microsoft.com/office/word/2010/wordml" xmlns:w15="http://schemas.microsoft.com/office/word/2012/wordml" xmlns:w16se="http://schemas.microsoft.com/office/word/2015/wordml/symex" xmlns:wpg="http://schemas.microsoft.com/office/word/2010/wordprocessingGroup" xmlns:wpi="http://schemas.microsoft.com/office/word/2010/wordprocessingInk" xmlns:wne="http://schemas.microsoft.com/office/word/2006/wordml" xmlns:wps="http://schemas.microsoft.com/office/word/2010/wordprocessingShape" mc:Ignorable="w14 w15 w16se wp14">
+  <w:sdt>
+    <w:sdtPr>
+      <w:id w:val="205145870"/>
+      <w:docPartObj>
+        <w:docPartGallery w:val="Page Numbers (Top of Page)"/>
+        <w:docPartUnique/>
+      </w:docPartObj>
+    </w:sdtPr>
+    <w:sdtContent>
+      <w:p>
+        <w:pPr>
+          <w:pStyle w:val="Encabezado"/>
+          <w:jc w:val="right"/>
+        </w:pPr>
+        <w:r>
+          <w:rPr>
+            <w:noProof/>
+            <w:lang w:val="es-ES" w:eastAsia="es-ES"/>
+          </w:rPr>
+          <mc:AlternateContent>
+            <mc:Choice Requires="wps">
+              <w:drawing>
+                <wp:anchor distT="0" distB="0" distL="114300" distR="114300" simplePos="0" relativeHeight="251659264" behindDoc="0" locked="0" layoutInCell="1" allowOverlap="1" wp14:anchorId="435ECAC5" wp14:editId="2695D051">
+                  <wp:simplePos x="0" y="0"/>
+                  <wp:positionH relativeFrom="column">
+                    <wp:posOffset>-95693</wp:posOffset>
+                  </wp:positionH>
+                  <wp:positionV relativeFrom="paragraph">
+                    <wp:posOffset>-116958</wp:posOffset>
+                  </wp:positionV>
+                  <wp:extent cx="3795823" cy="435935"/>
+                  <wp:effectExtent l="0" t="0" r="0" b="2540"/>
+                  <wp:wrapNone/>
+                  <wp:docPr id="4" name="Cuadro de texto 4"/>
+                  <wp:cNvGraphicFramePr/>
+                  <a:graphic xmlns:a="http://schemas.openxmlformats.org/drawingml/2006/main">
+                    <a:graphicData uri="http://schemas.microsoft.com/office/word/2010/wordprocessingShape">
+                      <wps:wsp>
+                        <wps:cNvSpPr txBox="1"/>
+                        <wps:spPr>
+                          <a:xfrm>
+                            <a:off x="0" y="0"/>
+                            <a:ext cx="3795823" cy="435935"/>
+                          </a:xfrm>
+                          <a:prstGeom prst="rect">
+                            <a:avLst/>
+                          </a:prstGeom>
+                          <a:solidFill>
+                            <a:schemeClr val="lt1"/>
+                          </a:solidFill>
+                          <a:ln w="6350">
+                            <a:noFill/>
+                          </a:ln>
+                        </wps:spPr>
+                        <wps:txbx>
+                          <w:txbxContent>
+                            <w:p>
+                              <w:pPr>
+                                <w:rPr>
+                                  <w:lang w:val="es-ES"/>
+                                </w:rPr>
+                              </w:pPr>
+                              <w:r>
+                                <w:rPr>
+                                  <w:lang w:val="es-ES"/>
+                                </w:rPr>
+                                <w:t>Propuesta-actualización del sitio web de la UASD</w:t>
+                              </w:r>
+                            </w:p>
+                          </w:txbxContent>
+                        </wps:txbx>
+                        <wps:bodyPr rot="0" spcFirstLastPara="0" vertOverflow="overflow" horzOverflow="overflow" vert="horz" wrap="square" lIns="91440" tIns="45720" rIns="91440" bIns="45720" numCol="1" spcCol="0" rtlCol="0" fromWordArt="0" anchor="t" anchorCtr="0" forceAA="0" compatLnSpc="1">
+                          <a:prstTxWarp prst="textNoShape">
+                            <a:avLst/>
+                          </a:prstTxWarp>
+                          <a:noAutofit/>
+                        </wps:bodyPr>
+                      </wps:wsp>
+                    </a:graphicData>
+                  </a:graphic>
+                  <wp14:sizeRelH relativeFrom="margin">
+                    <wp14:pctWidth>0</wp14:pctWidth>
+                  </wp14:sizeRelH>
+                </wp:anchor>
+              </w:drawing>
+            </mc:Choice>
+            <mc:Fallback>
+              <w:pict>
+                <v:shapetype w14:anchorId="435ECAC5" id="_x0000_t202" coordsize="21600,21600" o:spt="202" path="m,l,21600r21600,l21600,xe">
+                  <v:stroke joinstyle="miter"/>
+                  <v:path gradientshapeok="t" o:connecttype="rect"/>
+                </v:shapetype>
+                <v:shape id="Cuadro de texto 4" o:spid="_x0000_s1028" type="#_x0000_t202" style="position:absolute;left:0;text-align:left;margin-left:-7.55pt;margin-top:-9.2pt;width:298.9pt;height:34.35pt;z-index:251659264;visibility:visible;mso-wrap-style:square;mso-width-percent:0;mso-wrap-distance-left:9pt;mso-wrap-distance-top:0;mso-wrap-distance-right:9pt;mso-wrap-distance-bottom:0;mso-position-horizontal:absolute;mso-position-horizontal-relative:text;mso-position-vertical:absolute;mso-position-vertical-relative:text;mso-width-percent:0;mso-width-relative:margin;v-text-anchor:top" o:gfxdata="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" fillcolor="white [3201]" stroked="f" strokeweight=".5pt">
+                  <v:textbox>
+                    <w:txbxContent>
+                      <w:p>
+                        <w:pPr>
+                          <w:rPr>
+                            <w:lang w:val="es-ES"/>
+                          </w:rPr>
+                        </w:pPr>
+                        <w:r>
+                          <w:rPr>
+                            <w:lang w:val="es-ES"/>
+                          </w:rPr>
+                          <w:t>Propuesta-actualización del sitio web de la UASD</w:t>
+                        </w:r>
+                      </w:p>
+                    </w:txbxContent>
+                  </v:textbox>
+                </v:shape>
+              </w:pict>
+            </mc:Fallback>
+          </mc:AlternateContent>
+        </w:r>
+        <w:r>
+          <w:fldChar w:fldCharType="begin"/>
+        </w:r>
+        <w:r>
+          <w:instrText>PAGE   \* MERGEFORMAT</w:instrText>
+        </w:r>
+        <w:r>
+          <w:fldChar w:fldCharType="separate"/>
+        </w:r>
+        <w:r>
+          <w:rPr>
+            <w:noProof/>
+            <w:lang w:val="es-ES"/>
+          </w:rPr>
+          <w:t>12</w:t>
+        </w:r>
+        <w:r>
+          <w:fldChar w:fldCharType="end"/>
+        </w:r>
+      </w:p>
+    </w:sdtContent>
+  </w:sdt>
   <w:p>
     <w:pPr>
       <w:pStyle w:val="Encabezado"/>
@@ -2707,6 +4403,53 @@
       </w:tblBorders>
     </w:tblPr>
   </w:style>
+  <w:style w:type="paragraph" w:styleId="TtuloTDC">
+    <w:name w:val="TOC Heading"/>
+    <w:basedOn w:val="Ttulo1"/>
+    <w:next w:val="Normal"/>
+    <w:uiPriority w:val="39"/>
+    <w:unhideWhenUsed/>
+    <w:qFormat/>
+    <w:rsid w:val="00AF7BC2"/>
+    <w:pPr>
+      <w:spacing w:line="259" w:lineRule="auto"/>
+      <w:contextualSpacing w:val="0"/>
+      <w:outlineLvl w:val="9"/>
+    </w:pPr>
+    <w:rPr>
+      <w:rFonts w:asciiTheme="majorHAnsi" w:eastAsiaTheme="majorEastAsia" w:hAnsiTheme="majorHAnsi" w:cstheme="majorBidi"/>
+      <w:b w:val="0"/>
+      <w:color w:val="2E74B5" w:themeColor="accent1" w:themeShade="BF"/>
+      <w:sz w:val="32"/>
+      <w:szCs w:val="32"/>
+      <w:lang w:val="es-ES" w:eastAsia="es-ES"/>
+    </w:rPr>
+  </w:style>
+  <w:style w:type="paragraph" w:styleId="TDC1">
+    <w:name w:val="toc 1"/>
+    <w:basedOn w:val="Normal"/>
+    <w:next w:val="Normal"/>
+    <w:autoRedefine/>
+    <w:uiPriority w:val="39"/>
+    <w:unhideWhenUsed/>
+    <w:rsid w:val="00AF7BC2"/>
+    <w:pPr>
+      <w:spacing w:after="100"/>
+    </w:pPr>
+  </w:style>
+  <w:style w:type="paragraph" w:styleId="TDC2">
+    <w:name w:val="toc 2"/>
+    <w:basedOn w:val="Normal"/>
+    <w:next w:val="Normal"/>
+    <w:autoRedefine/>
+    <w:uiPriority w:val="39"/>
+    <w:unhideWhenUsed/>
+    <w:rsid w:val="00AF7BC2"/>
+    <w:pPr>
+      <w:spacing w:after="100"/>
+      <w:ind w:left="240"/>
+    </w:pPr>
+  </w:style>
 </w:styles>
 </file>
 
@@ -2976,7 +4719,7 @@
 </file>
 
 <file path=customXml/itemProps1.xml><?xml version="1.0" encoding="utf-8"?>
-<ds:datastoreItem xmlns:ds="http://schemas.openxmlformats.org/officeDocument/2006/customXml" ds:itemID="{89679428-75D1-48E0-9822-DDCFFB5FCFAC}">
+<ds:datastoreItem xmlns:ds="http://schemas.openxmlformats.org/officeDocument/2006/customXml" ds:itemID="{4140E73E-1948-4109-B618-FCF36989A023}">
   <ds:schemaRefs>
     <ds:schemaRef ds:uri="http://schemas.openxmlformats.org/officeDocument/2006/bibliography"/>
   </ds:schemaRefs>

</xml_diff>